<commit_message>
made a rez change.
</commit_message>
<xml_diff>
--- a/resources/files/resume/Maksim_Stoyanov_Resume.docx
+++ b/resources/files/resume/Maksim_Stoyanov_Resume.docx
@@ -366,16 +366,14 @@
         <w:lastRenderedPageBreak/>
         <w:t xml:space="preserve">Proficient in C#, ASP.NET MVCv5, SQL, HTML, JavaScript, </w:t>
       </w:r>
-      <w:proofErr w:type="spellStart"/>
-      <w:r>
-        <w:rPr>
-          <w:rFonts w:ascii="Times New Roman" w:hAnsi="Times New Roman" w:cs="Times New Roman"/>
-          <w:sz w:val="24"/>
-          <w:szCs w:val="24"/>
-        </w:rPr>
-        <w:t>PowerApps</w:t>
-      </w:r>
-      <w:proofErr w:type="spellEnd"/>
+      <w:r>
+        <w:rPr>
+          <w:rFonts w:ascii="Times New Roman" w:hAnsi="Times New Roman" w:cs="Times New Roman"/>
+          <w:sz w:val="24"/>
+          <w:szCs w:val="24"/>
+        </w:rPr>
+        <w:t>JQuery</w:t>
+      </w:r>
     </w:p>
     <w:p>
       <w:pPr>
@@ -442,6 +440,24 @@
         <w:lastRenderedPageBreak/>
         <w:t>Java Programming certificate via Oracle’s Academy</w:t>
       </w:r>
+      <w:r>
+        <w:rPr>
+          <w:rFonts w:ascii="Times New Roman" w:hAnsi="Times New Roman" w:cs="Times New Roman"/>
+          <w:sz w:val="24"/>
+          <w:szCs w:val="24"/>
+        </w:rPr>
+        <w:t xml:space="preserve"> and </w:t>
+      </w:r>
+      <w:proofErr w:type="spellStart"/>
+      <w:r>
+        <w:rPr>
+          <w:rFonts w:ascii="Times New Roman" w:hAnsi="Times New Roman" w:cs="Times New Roman"/>
+          <w:sz w:val="24"/>
+          <w:szCs w:val="24"/>
+        </w:rPr>
+        <w:t>JavaSwing</w:t>
+      </w:r>
+      <w:proofErr w:type="spellEnd"/>
     </w:p>
     <w:p>
       <w:pPr>
@@ -494,7 +510,15 @@
           <w:sz w:val="24"/>
           <w:szCs w:val="24"/>
         </w:rPr>
-        <w:t xml:space="preserve">and </w:t>
+        <w:t>and</w:t>
+      </w:r>
+      <w:r>
+        <w:rPr>
+          <w:rFonts w:ascii="Times New Roman" w:hAnsi="Times New Roman" w:cs="Times New Roman"/>
+          <w:sz w:val="24"/>
+          <w:szCs w:val="24"/>
+        </w:rPr>
+        <w:t xml:space="preserve"> </w:t>
       </w:r>
       <w:proofErr w:type="spellStart"/>
       <w:r>
@@ -503,7 +527,7 @@
           <w:sz w:val="24"/>
           <w:szCs w:val="24"/>
         </w:rPr>
-        <w:t>JavaSwing</w:t>
+        <w:t>PowerApps</w:t>
       </w:r>
       <w:proofErr w:type="spellEnd"/>
     </w:p>
@@ -2545,16 +2569,7 @@
         <w:sz w:val="18"/>
         <w:szCs w:val="18"/>
       </w:rPr>
-      <w:t>3-2-</w:t>
-    </w:r>
-    <w:r>
-      <w:rPr>
-        <w:rFonts w:ascii="Arial" w:hAnsi="Arial" w:cs="Arial"/>
-        <w:color w:val="A6A6A6" w:themeColor="background1" w:themeShade="A6"/>
-        <w:sz w:val="18"/>
-        <w:szCs w:val="18"/>
-      </w:rPr>
-      <w:t>21</w:t>
+      <w:t>5-7-21</w:t>
     </w:r>
     <w:bookmarkStart w:id="0" w:name="_GoBack"/>
     <w:bookmarkEnd w:id="0"/>
@@ -5481,7 +5496,7 @@
 </file>
 
 <file path=customXml/itemProps1.xml><?xml version="1.0" encoding="utf-8"?>
-<ds:datastoreItem xmlns:ds="http://schemas.openxmlformats.org/officeDocument/2006/customXml" ds:itemID="{A6821BB3-D42B-421F-A147-E6489EB0CA45}">
+<ds:datastoreItem xmlns:ds="http://schemas.openxmlformats.org/officeDocument/2006/customXml" ds:itemID="{6586A34D-AEA7-4C33-974E-DF17D1E9F0C9}">
   <ds:schemaRefs>
     <ds:schemaRef ds:uri="http://schemas.openxmlformats.org/officeDocument/2006/bibliography"/>
   </ds:schemaRefs>

</xml_diff>

<commit_message>
added some new updates to resume.
</commit_message>
<xml_diff>
--- a/resources/files/resume/Maksim_Stoyanov_Resume.docx
+++ b/resources/files/resume/Maksim_Stoyanov_Resume.docx
@@ -19,7 +19,7 @@
     </w:p>
     <w:p>
       <w:pPr>
-        <w:spacing w:after="0" w:line="360" w:lineRule="auto"/>
+        <w:spacing w:after="0" w:line="276" w:lineRule="auto"/>
         <w:ind w:hanging="360"/>
         <w:jc w:val="both"/>
         <w:rPr>
@@ -38,17 +38,37 @@
           <w:sz w:val="28"/>
           <w:szCs w:val="28"/>
         </w:rPr>
-        <w:t>Projects</w:t>
-      </w:r>
-    </w:p>
-    <w:p>
-      <w:pPr>
+        <w:t>Work Experience</w:t>
+      </w:r>
+    </w:p>
+    <w:p>
+      <w:pPr>
+        <w:spacing w:after="0" w:line="276" w:lineRule="auto"/>
+        <w:rPr>
+          <w:rFonts w:ascii="Times New Roman" w:eastAsia="Times New Roman" w:hAnsi="Times New Roman" w:cs="Times New Roman"/>
+          <w:b/>
+          <w:sz w:val="24"/>
+          <w:szCs w:val="24"/>
+        </w:rPr>
+      </w:pPr>
+      <w:r>
+        <w:rPr>
+          <w:rFonts w:ascii="Times New Roman" w:eastAsia="Times New Roman" w:hAnsi="Times New Roman" w:cs="Times New Roman"/>
+          <w:b/>
+          <w:sz w:val="24"/>
+          <w:szCs w:val="24"/>
+        </w:rPr>
+        <w:t>Website Development</w:t>
+      </w:r>
+    </w:p>
+    <w:p>
+      <w:pPr>
+        <w:pStyle w:val="ListParagraph"/>
         <w:numPr>
           <w:ilvl w:val="0"/>
-          <w:numId w:val="2"/>
+          <w:numId w:val="6"/>
         </w:numPr>
         <w:spacing w:after="0" w:line="276" w:lineRule="auto"/>
-        <w:ind w:left="360"/>
         <w:rPr>
           <w:rFonts w:ascii="Times New Roman" w:eastAsia="Times New Roman" w:hAnsi="Times New Roman" w:cs="Times New Roman"/>
           <w:sz w:val="24"/>
@@ -85,7 +105,7 @@
         </w:rPr>
         <w:t xml:space="preserve">Added a modern and slick designed </w:t>
       </w:r>
-      <w:hyperlink r:id="rId7">
+      <w:hyperlink r:id="rId8">
         <w:r>
           <w:rPr>
             <w:rFonts w:ascii="Times New Roman" w:eastAsia="Times New Roman" w:hAnsi="Times New Roman" w:cs="Times New Roman"/>
@@ -127,7 +147,7 @@
         </w:rPr>
         <w:t xml:space="preserve">Designed a simple but effective </w:t>
       </w:r>
-      <w:hyperlink r:id="rId8">
+      <w:hyperlink r:id="rId9">
         <w:r>
           <w:rPr>
             <w:rFonts w:ascii="Times New Roman" w:eastAsia="Times New Roman" w:hAnsi="Times New Roman" w:cs="Times New Roman"/>
@@ -145,15 +165,7 @@
           <w:sz w:val="24"/>
           <w:szCs w:val="24"/>
         </w:rPr>
-        <w:t xml:space="preserve"> for tutors to log their hours wor</w:t>
-      </w:r>
-      <w:r>
-        <w:rPr>
-          <w:rFonts w:ascii="Times New Roman" w:eastAsia="Times New Roman" w:hAnsi="Times New Roman" w:cs="Times New Roman"/>
-          <w:sz w:val="24"/>
-          <w:szCs w:val="24"/>
-        </w:rPr>
-        <w:t>ked</w:t>
+        <w:t xml:space="preserve"> for tutors to log their hours worked</w:t>
       </w:r>
     </w:p>
     <w:p>
@@ -177,7 +189,7 @@
         </w:rPr>
         <w:t xml:space="preserve">Developed </w:t>
       </w:r>
-      <w:hyperlink r:id="rId9">
+      <w:hyperlink r:id="rId10">
         <w:r>
           <w:rPr>
             <w:rFonts w:ascii="Times New Roman" w:eastAsia="Times New Roman" w:hAnsi="Times New Roman" w:cs="Times New Roman"/>
@@ -201,6 +213,44 @@
     <w:p>
       <w:pPr>
         <w:numPr>
+          <w:ilvl w:val="1"/>
+          <w:numId w:val="2"/>
+        </w:numPr>
+        <w:spacing w:after="0" w:line="240" w:lineRule="auto"/>
+        <w:rPr>
+          <w:rFonts w:ascii="Times New Roman" w:eastAsia="Times New Roman" w:hAnsi="Times New Roman" w:cs="Times New Roman"/>
+          <w:sz w:val="24"/>
+          <w:szCs w:val="24"/>
+        </w:rPr>
+      </w:pPr>
+      <w:r>
+        <w:rPr>
+          <w:rFonts w:ascii="Times New Roman" w:eastAsia="Times New Roman" w:hAnsi="Times New Roman" w:cs="Times New Roman"/>
+          <w:sz w:val="24"/>
+          <w:szCs w:val="24"/>
+        </w:rPr>
+        <w:t>Followed Agile methodologies in bi-weekly sprints, including Scrum meetings, backlog refinement, user story estimat</w:t>
+      </w:r>
+      <w:r>
+        <w:rPr>
+          <w:rFonts w:ascii="Times New Roman" w:eastAsia="Times New Roman" w:hAnsi="Times New Roman" w:cs="Times New Roman"/>
+          <w:sz w:val="24"/>
+          <w:szCs w:val="24"/>
+        </w:rPr>
+        <w:t>es, and review</w:t>
+      </w:r>
+      <w:r>
+        <w:rPr>
+          <w:rFonts w:ascii="Times New Roman" w:eastAsia="Times New Roman" w:hAnsi="Times New Roman" w:cs="Times New Roman"/>
+          <w:sz w:val="24"/>
+          <w:szCs w:val="24"/>
+        </w:rPr>
+        <w:t xml:space="preserve">. </w:t>
+      </w:r>
+    </w:p>
+    <w:p>
+      <w:pPr>
+        <w:numPr>
           <w:ilvl w:val="0"/>
           <w:numId w:val="2"/>
         </w:numPr>
@@ -220,7 +270,7 @@
         </w:rPr>
         <w:t xml:space="preserve">Designed and developed a </w:t>
       </w:r>
-      <w:hyperlink r:id="rId10">
+      <w:hyperlink r:id="rId11">
         <w:r>
           <w:rPr>
             <w:rFonts w:ascii="Times New Roman" w:eastAsia="Times New Roman" w:hAnsi="Times New Roman" w:cs="Times New Roman"/>
@@ -272,64 +322,26 @@
           <w:sz w:val="24"/>
           <w:szCs w:val="24"/>
         </w:rPr>
-        <w:sectPr>
-          <w:headerReference w:type="even" r:id="rId11"/>
-          <w:headerReference w:type="default" r:id="rId12"/>
-          <w:footerReference w:type="even" r:id="rId13"/>
-          <w:footerReference w:type="default" r:id="rId14"/>
-          <w:headerReference w:type="first" r:id="rId15"/>
-          <w:footerReference w:type="first" r:id="rId16"/>
-          <w:pgSz w:w="12240" w:h="15840"/>
-          <w:pgMar w:top="900" w:right="1440" w:bottom="540" w:left="1440" w:header="432" w:footer="144" w:gutter="0"/>
-          <w:pgNumType w:start="1"/>
-          <w:cols w:space="720" w:equalWidth="0">
-            <w:col w:w="9360" w:space="0"/>
-          </w:cols>
-        </w:sectPr>
-      </w:pPr>
-      <w:r>
-        <w:rPr>
-          <w:rFonts w:ascii="Times New Roman" w:eastAsia="Times New Roman" w:hAnsi="Times New Roman" w:cs="Times New Roman"/>
-          <w:sz w:val="24"/>
-          <w:szCs w:val="24"/>
-        </w:rPr>
-        <w:t>Followed Agile methodologies in bi-weekly sprints, including Scrum meetings, backlog refinement, user story estimates, and review</w:t>
-      </w:r>
-    </w:p>
-    <w:p>
-      <w:pPr>
-        <w:spacing w:after="0" w:line="276" w:lineRule="auto"/>
-        <w:ind w:hanging="360"/>
-        <w:rPr>
-          <w:rFonts w:ascii="Times New Roman" w:eastAsia="Times New Roman" w:hAnsi="Times New Roman" w:cs="Times New Roman"/>
-          <w:b/>
-          <w:sz w:val="28"/>
-          <w:szCs w:val="28"/>
-        </w:rPr>
-      </w:pPr>
-    </w:p>
-    <w:p>
-      <w:pPr>
-        <w:spacing w:after="0" w:line="360" w:lineRule="auto"/>
-        <w:ind w:hanging="360"/>
-        <w:rPr>
-          <w:rFonts w:ascii="Times New Roman" w:eastAsia="Times New Roman" w:hAnsi="Times New Roman" w:cs="Times New Roman"/>
-          <w:b/>
-          <w:color w:val="002060"/>
-          <w:sz w:val="28"/>
-          <w:szCs w:val="28"/>
-        </w:rPr>
-      </w:pPr>
-      <w:r>
-        <w:rPr>
-          <w:rFonts w:ascii="Times New Roman" w:eastAsia="Times New Roman" w:hAnsi="Times New Roman" w:cs="Times New Roman"/>
-          <w:b/>
-          <w:color w:val="002060"/>
-          <w:sz w:val="28"/>
-          <w:szCs w:val="28"/>
-        </w:rPr>
-        <w:t>Experience</w:t>
-      </w:r>
+      </w:pPr>
+      <w:r>
+        <w:rPr>
+          <w:rFonts w:ascii="Times New Roman" w:eastAsia="Times New Roman" w:hAnsi="Times New Roman" w:cs="Times New Roman"/>
+          <w:sz w:val="24"/>
+          <w:szCs w:val="24"/>
+        </w:rPr>
+        <w:t>Used the OpenWeatherMap.com API to extract weather data design a data-first database to carefully sort and order the data.</w:t>
+      </w:r>
+    </w:p>
+    <w:p>
+      <w:pPr>
+        <w:spacing w:after="0" w:line="240" w:lineRule="auto"/>
+        <w:ind w:left="360"/>
+        <w:rPr>
+          <w:rFonts w:ascii="Times New Roman" w:eastAsia="Times New Roman" w:hAnsi="Times New Roman" w:cs="Times New Roman"/>
+          <w:sz w:val="24"/>
+          <w:szCs w:val="24"/>
+        </w:rPr>
+      </w:pPr>
     </w:p>
     <w:p>
       <w:pPr>
@@ -337,166 +349,28 @@
         <w:jc w:val="both"/>
         <w:rPr>
           <w:rFonts w:ascii="Times New Roman" w:eastAsia="Times New Roman" w:hAnsi="Times New Roman" w:cs="Times New Roman"/>
-          <w:sz w:val="24"/>
-          <w:szCs w:val="24"/>
-        </w:rPr>
-      </w:pPr>
-      <w:r>
-        <w:rPr>
-          <w:rFonts w:ascii="Times New Roman" w:eastAsia="Times New Roman" w:hAnsi="Times New Roman" w:cs="Times New Roman"/>
-          <w:b/>
-          <w:sz w:val="24"/>
-          <w:szCs w:val="24"/>
-        </w:rPr>
-        <w:t>Psychiatric Assistant in Mental Health &amp; Relapse Prevention</w:t>
-      </w:r>
-      <w:r>
-        <w:rPr>
-          <w:rFonts w:ascii="Times New Roman" w:eastAsia="Times New Roman" w:hAnsi="Times New Roman" w:cs="Times New Roman"/>
-          <w:sz w:val="24"/>
-          <w:szCs w:val="24"/>
-        </w:rPr>
-        <w:tab/>
-      </w:r>
-      <w:r>
-        <w:rPr>
-          <w:rFonts w:ascii="Times New Roman" w:eastAsia="Times New Roman" w:hAnsi="Times New Roman" w:cs="Times New Roman"/>
-          <w:sz w:val="24"/>
-          <w:szCs w:val="24"/>
-        </w:rPr>
-        <w:tab/>
-        <w:t xml:space="preserve">   </w:t>
-      </w:r>
-      <w:r>
-        <w:rPr>
-          <w:rFonts w:ascii="Times New Roman" w:eastAsia="Times New Roman" w:hAnsi="Times New Roman" w:cs="Times New Roman"/>
-          <w:b/>
-          <w:sz w:val="24"/>
-          <w:szCs w:val="24"/>
-        </w:rPr>
-        <w:t>Feb 2021 – Present</w:t>
-      </w:r>
-      <w:r>
-        <w:rPr>
-          <w:rFonts w:ascii="Times New Roman" w:eastAsia="Times New Roman" w:hAnsi="Times New Roman" w:cs="Times New Roman"/>
-          <w:sz w:val="24"/>
-          <w:szCs w:val="24"/>
-        </w:rPr>
-        <w:t xml:space="preserve">          </w:t>
-      </w:r>
-    </w:p>
-    <w:p>
-      <w:pPr>
-        <w:spacing w:after="0" w:line="240" w:lineRule="auto"/>
-        <w:jc w:val="both"/>
-        <w:rPr>
-          <w:rFonts w:ascii="Times New Roman" w:eastAsia="Times New Roman" w:hAnsi="Times New Roman" w:cs="Times New Roman"/>
-          <w:b/>
-          <w:sz w:val="24"/>
-          <w:szCs w:val="24"/>
-        </w:rPr>
-      </w:pPr>
-      <w:r>
-        <w:rPr>
-          <w:rFonts w:ascii="Times New Roman" w:eastAsia="Times New Roman" w:hAnsi="Times New Roman" w:cs="Times New Roman"/>
-          <w:sz w:val="24"/>
-          <w:szCs w:val="24"/>
-        </w:rPr>
-        <w:t>A Mission for Michael – San Clemente, CA</w:t>
-      </w:r>
-      <w:r>
-        <w:rPr>
-          <w:rFonts w:ascii="Times New Roman" w:eastAsia="Times New Roman" w:hAnsi="Times New Roman" w:cs="Times New Roman"/>
-          <w:sz w:val="24"/>
-          <w:szCs w:val="24"/>
-        </w:rPr>
-        <w:tab/>
-      </w:r>
-      <w:r>
-        <w:rPr>
-          <w:rFonts w:ascii="Times New Roman" w:eastAsia="Times New Roman" w:hAnsi="Times New Roman" w:cs="Times New Roman"/>
-          <w:sz w:val="24"/>
-          <w:szCs w:val="24"/>
-        </w:rPr>
-        <w:tab/>
-      </w:r>
-      <w:r>
-        <w:rPr>
-          <w:rFonts w:ascii="Times New Roman" w:eastAsia="Times New Roman" w:hAnsi="Times New Roman" w:cs="Times New Roman"/>
-          <w:sz w:val="24"/>
-          <w:szCs w:val="24"/>
-        </w:rPr>
-        <w:tab/>
-      </w:r>
-      <w:r>
-        <w:rPr>
-          <w:rFonts w:ascii="Times New Roman" w:eastAsia="Times New Roman" w:hAnsi="Times New Roman" w:cs="Times New Roman"/>
-          <w:sz w:val="24"/>
-          <w:szCs w:val="24"/>
-        </w:rPr>
-        <w:tab/>
-      </w:r>
-      <w:r>
-        <w:rPr>
-          <w:rFonts w:ascii="Times New Roman" w:eastAsia="Times New Roman" w:hAnsi="Times New Roman" w:cs="Times New Roman"/>
-          <w:sz w:val="24"/>
-          <w:szCs w:val="24"/>
-        </w:rPr>
-        <w:tab/>
-        <w:t xml:space="preserve">   </w:t>
-      </w:r>
-    </w:p>
-    <w:p>
-      <w:pPr>
-        <w:spacing w:after="0" w:line="240" w:lineRule="auto"/>
-        <w:jc w:val="both"/>
-        <w:rPr>
-          <w:rFonts w:ascii="Times New Roman" w:eastAsia="Times New Roman" w:hAnsi="Times New Roman" w:cs="Times New Roman"/>
-          <w:b/>
-          <w:sz w:val="24"/>
-          <w:szCs w:val="24"/>
-        </w:rPr>
-      </w:pPr>
-    </w:p>
-    <w:p>
-      <w:pPr>
-        <w:spacing w:after="0" w:line="240" w:lineRule="auto"/>
-        <w:jc w:val="both"/>
-        <w:rPr>
-          <w:rFonts w:ascii="Times New Roman" w:eastAsia="Times New Roman" w:hAnsi="Times New Roman" w:cs="Times New Roman"/>
-          <w:b/>
-          <w:sz w:val="24"/>
-          <w:szCs w:val="24"/>
-        </w:rPr>
-      </w:pPr>
-      <w:r>
-        <w:rPr>
-          <w:rFonts w:ascii="Times New Roman" w:eastAsia="Times New Roman" w:hAnsi="Times New Roman" w:cs="Times New Roman"/>
-          <w:b/>
-          <w:sz w:val="24"/>
-          <w:szCs w:val="24"/>
-        </w:rPr>
-        <w:t xml:space="preserve">IT </w:t>
-      </w:r>
-      <w:proofErr w:type="spellStart"/>
-      <w:r>
-        <w:rPr>
-          <w:rFonts w:ascii="Times New Roman" w:eastAsia="Times New Roman" w:hAnsi="Times New Roman" w:cs="Times New Roman"/>
-          <w:b/>
-          <w:sz w:val="24"/>
-          <w:szCs w:val="24"/>
-        </w:rPr>
-        <w:t>HelpDesk</w:t>
-      </w:r>
-      <w:proofErr w:type="spellEnd"/>
-      <w:r>
-        <w:rPr>
-          <w:rFonts w:ascii="Times New Roman" w:eastAsia="Times New Roman" w:hAnsi="Times New Roman" w:cs="Times New Roman"/>
-          <w:b/>
-          <w:sz w:val="24"/>
-          <w:szCs w:val="24"/>
-        </w:rPr>
-        <w:tab/>
+          <w:b/>
+          <w:sz w:val="24"/>
+          <w:szCs w:val="24"/>
+        </w:rPr>
+      </w:pPr>
+      <w:r>
+        <w:rPr>
+          <w:rFonts w:ascii="Times New Roman" w:eastAsia="Times New Roman" w:hAnsi="Times New Roman" w:cs="Times New Roman"/>
+          <w:b/>
+          <w:sz w:val="24"/>
+          <w:szCs w:val="24"/>
+        </w:rPr>
+        <w:t>Developer</w:t>
+      </w:r>
+      <w:r>
+        <w:rPr>
+          <w:rFonts w:ascii="Times New Roman" w:eastAsia="Times New Roman" w:hAnsi="Times New Roman" w:cs="Times New Roman"/>
+          <w:b/>
+          <w:sz w:val="24"/>
+          <w:szCs w:val="24"/>
+        </w:rPr>
+        <w:t xml:space="preserve"> and IT Support</w:t>
       </w:r>
       <w:r>
         <w:rPr>
@@ -552,7 +426,25 @@
           <w:szCs w:val="24"/>
         </w:rPr>
         <w:tab/>
-        <w:t xml:space="preserve">                        Jun 2019 – Aug 2019</w:t>
+        <w:t xml:space="preserve">           </w:t>
+      </w:r>
+      <w:r>
+        <w:rPr>
+          <w:rFonts w:ascii="Times New Roman" w:eastAsia="Times New Roman" w:hAnsi="Times New Roman" w:cs="Times New Roman"/>
+          <w:b/>
+          <w:sz w:val="24"/>
+          <w:szCs w:val="24"/>
+        </w:rPr>
+        <w:t xml:space="preserve">  </w:t>
+      </w:r>
+      <w:r>
+        <w:rPr>
+          <w:rFonts w:ascii="Times New Roman" w:eastAsia="Times New Roman" w:hAnsi="Times New Roman" w:cs="Times New Roman"/>
+          <w:b/>
+          <w:sz w:val="24"/>
+          <w:szCs w:val="24"/>
+        </w:rPr>
+        <w:t>Jun 2019 – Aug 2019</w:t>
       </w:r>
     </w:p>
     <w:p>
@@ -610,9 +502,35 @@
           <w:sz w:val="24"/>
           <w:szCs w:val="24"/>
         </w:rPr>
-        <w:t xml:space="preserve">Developed </w:t>
-      </w:r>
-      <w:hyperlink r:id="rId17">
+        <w:t>Developed</w:t>
+      </w:r>
+      <w:r>
+        <w:rPr>
+          <w:rFonts w:ascii="Times New Roman" w:eastAsia="Times New Roman" w:hAnsi="Times New Roman" w:cs="Times New Roman"/>
+          <w:sz w:val="24"/>
+          <w:szCs w:val="24"/>
+        </w:rPr>
+        <w:t xml:space="preserve"> a Microsoft </w:t>
+      </w:r>
+      <w:proofErr w:type="spellStart"/>
+      <w:r>
+        <w:rPr>
+          <w:rFonts w:ascii="Times New Roman" w:eastAsia="Times New Roman" w:hAnsi="Times New Roman" w:cs="Times New Roman"/>
+          <w:sz w:val="24"/>
+          <w:szCs w:val="24"/>
+        </w:rPr>
+        <w:t>PowerApps</w:t>
+      </w:r>
+      <w:proofErr w:type="spellEnd"/>
+      <w:r>
+        <w:rPr>
+          <w:rFonts w:ascii="Times New Roman" w:eastAsia="Times New Roman" w:hAnsi="Times New Roman" w:cs="Times New Roman"/>
+          <w:sz w:val="24"/>
+          <w:szCs w:val="24"/>
+        </w:rPr>
+        <w:t xml:space="preserve"> </w:t>
+      </w:r>
+      <w:hyperlink r:id="rId12">
         <w:r>
           <w:rPr>
             <w:rFonts w:ascii="Times New Roman" w:eastAsia="Times New Roman" w:hAnsi="Times New Roman" w:cs="Times New Roman"/>
@@ -630,7 +548,7 @@
         </w:rPr>
         <w:t xml:space="preserve"> </w:t>
       </w:r>
-      <w:hyperlink r:id="rId18">
+      <w:hyperlink r:id="rId13">
         <w:r>
           <w:rPr>
             <w:rFonts w:ascii="Times New Roman" w:eastAsia="Times New Roman" w:hAnsi="Times New Roman" w:cs="Times New Roman"/>
@@ -647,15 +565,7 @@
           <w:sz w:val="24"/>
           <w:szCs w:val="24"/>
         </w:rPr>
-        <w:t xml:space="preserve"> for them. It has increased productivity and e</w:t>
-      </w:r>
-      <w:r>
-        <w:rPr>
-          <w:rFonts w:ascii="Times New Roman" w:eastAsia="Times New Roman" w:hAnsi="Times New Roman" w:cs="Times New Roman"/>
-          <w:sz w:val="24"/>
-          <w:szCs w:val="24"/>
-        </w:rPr>
-        <w:t>fficiency for student-teacher credit calculations and projections</w:t>
+        <w:t xml:space="preserve"> for them. It has increased productivity and efficiency for student-teacher credit calculations and projections</w:t>
       </w:r>
     </w:p>
     <w:p>
@@ -680,7 +590,7 @@
         </w:rPr>
         <w:t xml:space="preserve">Designed a </w:t>
       </w:r>
-      <w:hyperlink r:id="rId19">
+      <w:hyperlink r:id="rId14">
         <w:r>
           <w:rPr>
             <w:rFonts w:ascii="Times New Roman" w:eastAsia="Times New Roman" w:hAnsi="Times New Roman" w:cs="Times New Roman"/>
@@ -720,15 +630,7 @@
           <w:sz w:val="24"/>
           <w:szCs w:val="24"/>
         </w:rPr>
-        <w:t>Fulfilled IT-rela</w:t>
-      </w:r>
-      <w:r>
-        <w:rPr>
-          <w:rFonts w:ascii="Times New Roman" w:eastAsia="Times New Roman" w:hAnsi="Times New Roman" w:cs="Times New Roman"/>
-          <w:sz w:val="24"/>
-          <w:szCs w:val="24"/>
-        </w:rPr>
-        <w:t xml:space="preserve">ted tasks like wiring data cables, prepping network sites, updating &amp; refreshing software </w:t>
+        <w:t xml:space="preserve">Fulfilled IT-related tasks like wiring data cables, prepping network sites, updating &amp; refreshing software </w:t>
       </w:r>
       <w:proofErr w:type="spellStart"/>
       <w:r>
@@ -788,7 +690,7 @@
     </w:p>
     <w:p>
       <w:pPr>
-        <w:spacing w:after="0" w:line="360" w:lineRule="auto"/>
+        <w:spacing w:after="0" w:line="276" w:lineRule="auto"/>
         <w:ind w:hanging="360"/>
         <w:jc w:val="both"/>
         <w:rPr>
@@ -863,7 +765,7 @@
         </w:rPr>
         <w:t>Applied Baccalaureate</w:t>
       </w:r>
-      <w:hyperlink r:id="rId20">
+      <w:hyperlink r:id="rId15">
         <w:r>
           <w:rPr>
             <w:rFonts w:ascii="Roboto" w:eastAsia="Roboto" w:hAnsi="Roboto" w:cs="Roboto"/>
@@ -1125,7 +1027,7 @@
         </w:rPr>
         <w:t>Computer Systems and Information Technology</w:t>
       </w:r>
-      <w:hyperlink r:id="rId21">
+      <w:hyperlink r:id="rId16">
         <w:r>
           <w:rPr>
             <w:rFonts w:ascii="Roboto" w:eastAsia="Roboto" w:hAnsi="Roboto" w:cs="Roboto"/>
@@ -1174,12 +1076,12 @@
           <w:szCs w:val="24"/>
         </w:rPr>
         <w:tab/>
-        <w:t xml:space="preserve">         </w:t>
-      </w:r>
-    </w:p>
-    <w:p>
-      <w:pPr>
-        <w:spacing w:after="0" w:line="360" w:lineRule="auto"/>
+        <w:t xml:space="preserve">  </w:t>
+      </w:r>
+    </w:p>
+    <w:p>
+      <w:pPr>
+        <w:spacing w:after="0" w:line="276" w:lineRule="auto"/>
         <w:ind w:hanging="360"/>
         <w:jc w:val="both"/>
         <w:rPr>
@@ -1214,7 +1116,7 @@
           <w:szCs w:val="24"/>
         </w:rPr>
       </w:pPr>
-      <w:hyperlink r:id="rId22">
+      <w:hyperlink r:id="rId17">
         <w:r>
           <w:rPr>
             <w:rFonts w:ascii="Times New Roman" w:eastAsia="Times New Roman" w:hAnsi="Times New Roman" w:cs="Times New Roman"/>
@@ -1294,7 +1196,7 @@
         </w:rPr>
         <w:t>Honor Rolls and Dean’s List Achievements</w:t>
       </w:r>
-      <w:hyperlink r:id="rId23">
+      <w:hyperlink r:id="rId18">
         <w:r>
           <w:rPr>
             <w:rFonts w:ascii="Roboto" w:eastAsia="Roboto" w:hAnsi="Roboto" w:cs="Roboto"/>
@@ -1315,192 +1217,152 @@
           <w:ilvl w:val="0"/>
           <w:numId w:val="3"/>
         </w:numPr>
+        <w:spacing w:after="0" w:line="360" w:lineRule="auto"/>
+        <w:ind w:right="302"/>
+        <w:rPr>
+          <w:rFonts w:ascii="Times New Roman" w:eastAsia="Times New Roman" w:hAnsi="Times New Roman" w:cs="Times New Roman"/>
+          <w:sz w:val="24"/>
+          <w:szCs w:val="24"/>
+        </w:rPr>
+      </w:pPr>
+      <w:r>
+        <w:rPr>
+          <w:rFonts w:ascii="Times New Roman" w:eastAsia="Times New Roman" w:hAnsi="Times New Roman" w:cs="Times New Roman"/>
+          <w:sz w:val="24"/>
+          <w:szCs w:val="24"/>
+        </w:rPr>
+        <w:t>(Bilingual) Russian is my native tongue</w:t>
+      </w:r>
+    </w:p>
+    <w:p>
+      <w:pPr>
         <w:spacing w:after="0" w:line="276" w:lineRule="auto"/>
-        <w:ind w:right="300"/>
-        <w:rPr>
-          <w:rFonts w:ascii="Times New Roman" w:eastAsia="Times New Roman" w:hAnsi="Times New Roman" w:cs="Times New Roman"/>
-          <w:sz w:val="24"/>
-          <w:szCs w:val="24"/>
-        </w:rPr>
-      </w:pPr>
-      <w:r>
-        <w:rPr>
-          <w:rFonts w:ascii="Times New Roman" w:eastAsia="Times New Roman" w:hAnsi="Times New Roman" w:cs="Times New Roman"/>
-          <w:sz w:val="24"/>
-          <w:szCs w:val="24"/>
-        </w:rPr>
-        <w:t>(Bilingual) Russian is my native tongue</w:t>
-      </w:r>
-    </w:p>
-    <w:tbl>
-      <w:tblPr>
-        <w:tblStyle w:val="a"/>
-        <w:tblW w:w="10335" w:type="dxa"/>
-        <w:tblInd w:w="-395" w:type="dxa"/>
-        <w:tblLayout w:type="fixed"/>
-        <w:tblLook w:val="0600" w:firstRow="0" w:lastRow="0" w:firstColumn="0" w:lastColumn="0" w:noHBand="1" w:noVBand="1"/>
-      </w:tblPr>
-      <w:tblGrid>
-        <w:gridCol w:w="4965"/>
-        <w:gridCol w:w="5370"/>
-      </w:tblGrid>
-      <w:tr>
-        <w:trPr>
-          <w:trHeight w:val="618"/>
-        </w:trPr>
-        <w:tc>
-          <w:tcPr>
-            <w:tcW w:w="4965" w:type="dxa"/>
-            <w:tcBorders>
-              <w:top w:val="nil"/>
-              <w:left w:val="nil"/>
-              <w:bottom w:val="nil"/>
-              <w:right w:val="nil"/>
-            </w:tcBorders>
-            <w:shd w:val="clear" w:color="auto" w:fill="auto"/>
-            <w:tcMar>
-              <w:top w:w="100" w:type="dxa"/>
-              <w:left w:w="100" w:type="dxa"/>
-              <w:bottom w:w="100" w:type="dxa"/>
-              <w:right w:w="100" w:type="dxa"/>
-            </w:tcMar>
-          </w:tcPr>
-          <w:p>
-            <w:pPr>
-              <w:numPr>
-                <w:ilvl w:val="2"/>
-                <w:numId w:val="1"/>
-              </w:numPr>
-              <w:spacing w:after="0" w:line="240" w:lineRule="auto"/>
-              <w:ind w:left="360"/>
-              <w:rPr>
-                <w:rFonts w:ascii="Times New Roman" w:eastAsia="Times New Roman" w:hAnsi="Times New Roman" w:cs="Times New Roman"/>
-                <w:sz w:val="24"/>
-                <w:szCs w:val="24"/>
-              </w:rPr>
-            </w:pPr>
-            <w:r>
-              <w:rPr>
-                <w:rFonts w:ascii="Times New Roman" w:eastAsia="Times New Roman" w:hAnsi="Times New Roman" w:cs="Times New Roman"/>
-                <w:sz w:val="24"/>
-                <w:szCs w:val="24"/>
-              </w:rPr>
-              <w:t xml:space="preserve">C#, C++, C, ASP.NET MVCv5, SQL, HTML, JavaScript, CSS, CSS5, Docker, </w:t>
-            </w:r>
-            <w:proofErr w:type="spellStart"/>
-            <w:r>
-              <w:rPr>
-                <w:rFonts w:ascii="Times New Roman" w:eastAsia="Times New Roman" w:hAnsi="Times New Roman" w:cs="Times New Roman"/>
-                <w:sz w:val="24"/>
-                <w:szCs w:val="24"/>
-              </w:rPr>
-              <w:t>Okta</w:t>
-            </w:r>
-            <w:proofErr w:type="spellEnd"/>
-            <w:r>
-              <w:rPr>
-                <w:rFonts w:ascii="Times New Roman" w:eastAsia="Times New Roman" w:hAnsi="Times New Roman" w:cs="Times New Roman"/>
-                <w:sz w:val="24"/>
-                <w:szCs w:val="24"/>
-              </w:rPr>
-              <w:t xml:space="preserve"> </w:t>
-            </w:r>
-            <w:proofErr w:type="spellStart"/>
-            <w:r>
-              <w:rPr>
-                <w:rFonts w:ascii="Times New Roman" w:eastAsia="Times New Roman" w:hAnsi="Times New Roman" w:cs="Times New Roman"/>
-                <w:sz w:val="24"/>
-                <w:szCs w:val="24"/>
-              </w:rPr>
-              <w:t>PowerApps</w:t>
-            </w:r>
-            <w:proofErr w:type="spellEnd"/>
-            <w:r>
-              <w:rPr>
-                <w:rFonts w:ascii="Times New Roman" w:eastAsia="Times New Roman" w:hAnsi="Times New Roman" w:cs="Times New Roman"/>
-                <w:sz w:val="24"/>
-                <w:szCs w:val="24"/>
-              </w:rPr>
-              <w:t>, OAuth, REST, CORE</w:t>
-            </w:r>
-          </w:p>
-        </w:tc>
-        <w:tc>
-          <w:tcPr>
-            <w:tcW w:w="5370" w:type="dxa"/>
-            <w:tcBorders>
-              <w:top w:val="nil"/>
-              <w:left w:val="nil"/>
-              <w:bottom w:val="nil"/>
-              <w:right w:val="nil"/>
-            </w:tcBorders>
-            <w:shd w:val="clear" w:color="auto" w:fill="auto"/>
-            <w:tcMar>
-              <w:top w:w="100" w:type="dxa"/>
-              <w:left w:w="100" w:type="dxa"/>
-              <w:bottom w:w="100" w:type="dxa"/>
-              <w:right w:w="100" w:type="dxa"/>
-            </w:tcMar>
-          </w:tcPr>
-          <w:p>
-            <w:pPr>
-              <w:numPr>
-                <w:ilvl w:val="2"/>
-                <w:numId w:val="4"/>
-              </w:numPr>
-              <w:spacing w:after="0" w:line="240" w:lineRule="auto"/>
-              <w:ind w:left="360" w:right="300"/>
-              <w:rPr>
-                <w:rFonts w:ascii="Times New Roman" w:eastAsia="Times New Roman" w:hAnsi="Times New Roman" w:cs="Times New Roman"/>
-                <w:sz w:val="24"/>
-                <w:szCs w:val="24"/>
-              </w:rPr>
-            </w:pPr>
-            <w:r>
-              <w:rPr>
-                <w:rFonts w:ascii="Times New Roman" w:eastAsia="Times New Roman" w:hAnsi="Times New Roman" w:cs="Times New Roman"/>
-                <w:sz w:val="24"/>
-                <w:szCs w:val="24"/>
-              </w:rPr>
-              <w:t>Bootstrap, Node.JS, Docker.io, Socket.io, Version Control J</w:t>
-            </w:r>
-            <w:r>
-              <w:rPr>
-                <w:rFonts w:ascii="Times New Roman" w:eastAsia="Times New Roman" w:hAnsi="Times New Roman" w:cs="Times New Roman"/>
-                <w:sz w:val="24"/>
-                <w:szCs w:val="24"/>
-              </w:rPr>
-              <w:t xml:space="preserve">avaFX, 32-bit Assembly, Python, Linux, and </w:t>
-            </w:r>
-            <w:proofErr w:type="spellStart"/>
-            <w:r>
-              <w:rPr>
-                <w:rFonts w:ascii="Times New Roman" w:eastAsia="Times New Roman" w:hAnsi="Times New Roman" w:cs="Times New Roman"/>
-                <w:sz w:val="24"/>
-                <w:szCs w:val="24"/>
-              </w:rPr>
-              <w:t>JavaSwing</w:t>
-            </w:r>
-            <w:proofErr w:type="spellEnd"/>
-          </w:p>
-        </w:tc>
-      </w:tr>
-    </w:tbl>
-    <w:p>
-      <w:pPr>
-        <w:spacing w:after="0" w:line="240" w:lineRule="auto"/>
-        <w:rPr>
-          <w:rFonts w:ascii="Times New Roman" w:eastAsia="Times New Roman" w:hAnsi="Times New Roman" w:cs="Times New Roman"/>
-          <w:sz w:val="24"/>
-          <w:szCs w:val="24"/>
-        </w:rPr>
-      </w:pPr>
+        <w:rPr>
+          <w:rFonts w:ascii="Times New Roman" w:eastAsia="Times New Roman" w:hAnsi="Times New Roman" w:cs="Times New Roman"/>
+          <w:sz w:val="24"/>
+          <w:szCs w:val="24"/>
+        </w:rPr>
+      </w:pPr>
+      <w:r>
+        <w:rPr>
+          <w:rFonts w:ascii="Times New Roman" w:eastAsia="Times New Roman" w:hAnsi="Times New Roman" w:cs="Times New Roman"/>
+          <w:sz w:val="24"/>
+          <w:szCs w:val="24"/>
+        </w:rPr>
+        <w:t xml:space="preserve">A list of my skills: C#, </w:t>
+      </w:r>
+      <w:r>
+        <w:rPr>
+          <w:rFonts w:ascii="Times New Roman" w:eastAsia="Times New Roman" w:hAnsi="Times New Roman" w:cs="Times New Roman"/>
+          <w:sz w:val="24"/>
+          <w:szCs w:val="24"/>
+        </w:rPr>
+        <w:t xml:space="preserve">C++, C, ASP.NET MVCv5, SQL, HTML, JavaScript, CSS, CSS5, </w:t>
+      </w:r>
+    </w:p>
+    <w:p>
+      <w:pPr>
+        <w:spacing w:after="0" w:line="276" w:lineRule="auto"/>
+        <w:rPr>
+          <w:rFonts w:ascii="Times New Roman" w:eastAsia="Times New Roman" w:hAnsi="Times New Roman" w:cs="Times New Roman"/>
+          <w:sz w:val="24"/>
+          <w:szCs w:val="24"/>
+        </w:rPr>
+      </w:pPr>
+      <w:r>
+        <w:rPr>
+          <w:rFonts w:ascii="Times New Roman" w:eastAsia="Times New Roman" w:hAnsi="Times New Roman" w:cs="Times New Roman"/>
+          <w:sz w:val="24"/>
+          <w:szCs w:val="24"/>
+        </w:rPr>
+        <w:t xml:space="preserve">Docker, </w:t>
+      </w:r>
+      <w:proofErr w:type="spellStart"/>
+      <w:r>
+        <w:rPr>
+          <w:rFonts w:ascii="Times New Roman" w:eastAsia="Times New Roman" w:hAnsi="Times New Roman" w:cs="Times New Roman"/>
+          <w:sz w:val="24"/>
+          <w:szCs w:val="24"/>
+        </w:rPr>
+        <w:t>Okta</w:t>
+      </w:r>
+      <w:proofErr w:type="spellEnd"/>
+      <w:r>
+        <w:rPr>
+          <w:rFonts w:ascii="Times New Roman" w:eastAsia="Times New Roman" w:hAnsi="Times New Roman" w:cs="Times New Roman"/>
+          <w:sz w:val="24"/>
+          <w:szCs w:val="24"/>
+        </w:rPr>
+        <w:t xml:space="preserve"> </w:t>
+      </w:r>
+      <w:proofErr w:type="spellStart"/>
+      <w:r>
+        <w:rPr>
+          <w:rFonts w:ascii="Times New Roman" w:eastAsia="Times New Roman" w:hAnsi="Times New Roman" w:cs="Times New Roman"/>
+          <w:sz w:val="24"/>
+          <w:szCs w:val="24"/>
+        </w:rPr>
+        <w:t>PowerApps</w:t>
+      </w:r>
+      <w:proofErr w:type="spellEnd"/>
+      <w:r>
+        <w:rPr>
+          <w:rFonts w:ascii="Times New Roman" w:eastAsia="Times New Roman" w:hAnsi="Times New Roman" w:cs="Times New Roman"/>
+          <w:sz w:val="24"/>
+          <w:szCs w:val="24"/>
+        </w:rPr>
+        <w:t>, OAuth, REST, CORE, Bootstrap,</w:t>
+      </w:r>
+      <w:r>
+        <w:rPr>
+          <w:rFonts w:ascii="Times New Roman" w:eastAsia="Times New Roman" w:hAnsi="Times New Roman" w:cs="Times New Roman"/>
+          <w:sz w:val="24"/>
+          <w:szCs w:val="24"/>
+        </w:rPr>
+        <w:t xml:space="preserve"> Node.JS, Docker.io, Socket.io, </w:t>
+      </w:r>
+      <w:r>
+        <w:rPr>
+          <w:rFonts w:ascii="Times New Roman" w:eastAsia="Times New Roman" w:hAnsi="Times New Roman" w:cs="Times New Roman"/>
+          <w:sz w:val="24"/>
+          <w:szCs w:val="24"/>
+        </w:rPr>
+        <w:t xml:space="preserve">Version Control JavaFX, 32-bit Assembly, Python, Linux, </w:t>
+      </w:r>
+      <w:r>
+        <w:rPr>
+          <w:rFonts w:ascii="Times New Roman" w:eastAsia="Times New Roman" w:hAnsi="Times New Roman" w:cs="Times New Roman"/>
+          <w:sz w:val="24"/>
+          <w:szCs w:val="24"/>
+        </w:rPr>
+        <w:t xml:space="preserve">and </w:t>
+      </w:r>
+      <w:proofErr w:type="spellStart"/>
+      <w:r>
+        <w:rPr>
+          <w:rFonts w:ascii="Times New Roman" w:eastAsia="Times New Roman" w:hAnsi="Times New Roman" w:cs="Times New Roman"/>
+          <w:sz w:val="24"/>
+          <w:szCs w:val="24"/>
+        </w:rPr>
+        <w:t>JavaSwing</w:t>
+      </w:r>
+      <w:proofErr w:type="spellEnd"/>
+      <w:r>
+        <w:rPr>
+          <w:rFonts w:ascii="Times New Roman" w:eastAsia="Times New Roman" w:hAnsi="Times New Roman" w:cs="Times New Roman"/>
+          <w:sz w:val="24"/>
+          <w:szCs w:val="24"/>
+        </w:rPr>
+        <w:t>.</w:t>
+      </w:r>
+      <w:bookmarkStart w:id="0" w:name="_GoBack"/>
+      <w:bookmarkEnd w:id="0"/>
     </w:p>
     <w:sectPr>
-      <w:headerReference w:type="default" r:id="rId24"/>
+      <w:headerReference w:type="default" r:id="rId19"/>
       <w:type w:val="continuous"/>
       <w:pgSz w:w="12240" w:h="15840"/>
-      <w:pgMar w:top="1080" w:right="1440" w:bottom="540" w:left="1440" w:header="720" w:footer="267" w:gutter="0"/>
+      <w:pgMar w:top="1440" w:right="1440" w:bottom="1152" w:left="1440" w:header="720" w:footer="274" w:gutter="0"/>
       <w:cols w:space="720"/>
     </w:sectPr>
   </w:body>
@@ -1532,141 +1394,6 @@
 </w:endnotes>
 </file>
 
-<file path=word/footer1.xml><?xml version="1.0" encoding="utf-8"?>
-<w:ftr xmlns:wpc="http://schemas.microsoft.com/office/word/2010/wordprocessingCanvas" xmlns:cx="http://schemas.microsoft.com/office/drawing/2014/chartex" xmlns:mc="http://schemas.openxmlformats.org/markup-compatibility/2006" xmlns:o="urn:schemas-microsoft-com:office:office" xmlns:r="http://schemas.openxmlformats.org/officeDocument/2006/relationships" xmlns:m="http://schemas.openxmlformats.org/officeDocument/2006/math" xmlns:v="urn:schemas-microsoft-com:vml" xmlns:wp14="http://schemas.microsoft.com/office/word/2010/wordprocessingDrawing" xmlns:wp="http://schemas.openxmlformats.org/drawingml/2006/wordprocessingDrawing" xmlns:w10="urn:schemas-microsoft-com:office:word" xmlns:w="http://schemas.openxmlformats.org/wordprocessingml/2006/main" xmlns:w14="http://schemas.microsoft.com/office/word/2010/wordml" xmlns:w15="http://schemas.microsoft.com/office/word/2012/wordml" xmlns:w16se="http://schemas.microsoft.com/office/word/2015/wordml/symex" xmlns:wpg="http://schemas.microsoft.com/office/word/2010/wordprocessingGroup" xmlns:wpi="http://schemas.microsoft.com/office/word/2010/wordprocessingInk" xmlns:wne="http://schemas.microsoft.com/office/word/2006/wordml" xmlns:wps="http://schemas.microsoft.com/office/word/2010/wordprocessingShape" mc:Ignorable="w14 w15 w16se wp14">
-  <w:p>
-    <w:pPr>
-      <w:pBdr>
-        <w:top w:val="nil"/>
-        <w:left w:val="nil"/>
-        <w:bottom w:val="nil"/>
-        <w:right w:val="nil"/>
-        <w:between w:val="nil"/>
-      </w:pBdr>
-      <w:tabs>
-        <w:tab w:val="center" w:pos="4680"/>
-        <w:tab w:val="right" w:pos="9360"/>
-      </w:tabs>
-      <w:spacing w:after="0" w:line="240" w:lineRule="auto"/>
-      <w:rPr>
-        <w:color w:val="000000"/>
-      </w:rPr>
-    </w:pPr>
-  </w:p>
-</w:ftr>
-</file>
-
-<file path=word/footer2.xml><?xml version="1.0" encoding="utf-8"?>
-<w:ftr xmlns:wpc="http://schemas.microsoft.com/office/word/2010/wordprocessingCanvas" xmlns:cx="http://schemas.microsoft.com/office/drawing/2014/chartex" xmlns:mc="http://schemas.openxmlformats.org/markup-compatibility/2006" xmlns:o="urn:schemas-microsoft-com:office:office" xmlns:r="http://schemas.openxmlformats.org/officeDocument/2006/relationships" xmlns:m="http://schemas.openxmlformats.org/officeDocument/2006/math" xmlns:v="urn:schemas-microsoft-com:vml" xmlns:wp14="http://schemas.microsoft.com/office/word/2010/wordprocessingDrawing" xmlns:wp="http://schemas.openxmlformats.org/drawingml/2006/wordprocessingDrawing" xmlns:w10="urn:schemas-microsoft-com:office:word" xmlns:w="http://schemas.openxmlformats.org/wordprocessingml/2006/main" xmlns:w14="http://schemas.microsoft.com/office/word/2010/wordml" xmlns:w15="http://schemas.microsoft.com/office/word/2012/wordml" xmlns:w16se="http://schemas.microsoft.com/office/word/2015/wordml/symex" xmlns:wpg="http://schemas.microsoft.com/office/word/2010/wordprocessingGroup" xmlns:wpi="http://schemas.microsoft.com/office/word/2010/wordprocessingInk" xmlns:wne="http://schemas.microsoft.com/office/word/2006/wordml" xmlns:wps="http://schemas.microsoft.com/office/word/2010/wordprocessingShape" mc:Ignorable="w14 w15 w16se wp14">
-  <w:p>
-    <w:pPr>
-      <w:pBdr>
-        <w:top w:val="nil"/>
-        <w:left w:val="nil"/>
-        <w:bottom w:val="nil"/>
-        <w:right w:val="nil"/>
-        <w:between w:val="nil"/>
-      </w:pBdr>
-      <w:tabs>
-        <w:tab w:val="center" w:pos="4680"/>
-        <w:tab w:val="right" w:pos="9360"/>
-        <w:tab w:val="left" w:pos="5925"/>
-      </w:tabs>
-      <w:spacing w:after="0" w:line="240" w:lineRule="auto"/>
-      <w:jc w:val="right"/>
-      <w:rPr>
-        <w:rFonts w:ascii="Arial" w:eastAsia="Arial" w:hAnsi="Arial" w:cs="Arial"/>
-        <w:color w:val="A6A6A6"/>
-        <w:sz w:val="18"/>
-        <w:szCs w:val="18"/>
-      </w:rPr>
-    </w:pPr>
-    <w:bookmarkStart w:id="0" w:name="_gjdgxs" w:colFirst="0" w:colLast="0"/>
-    <w:bookmarkEnd w:id="0"/>
-    <w:r>
-      <w:rPr>
-        <w:rFonts w:ascii="Arial" w:eastAsia="Arial" w:hAnsi="Arial" w:cs="Arial"/>
-        <w:color w:val="A6A6A6"/>
-        <w:sz w:val="18"/>
-        <w:szCs w:val="18"/>
-      </w:rPr>
-      <w:t>Rev</w:t>
-    </w:r>
-    <w:r>
-      <w:rPr>
-        <w:rFonts w:ascii="Arial" w:eastAsia="Arial" w:hAnsi="Arial" w:cs="Arial"/>
-        <w:color w:val="A6A6A6"/>
-        <w:sz w:val="18"/>
-        <w:szCs w:val="18"/>
-      </w:rPr>
-      <w:t xml:space="preserve">. </w:t>
-    </w:r>
-    <w:r>
-      <w:rPr>
-        <w:rFonts w:ascii="Arial" w:eastAsia="Arial" w:hAnsi="Arial" w:cs="Arial"/>
-        <w:color w:val="A6A6A6"/>
-        <w:sz w:val="18"/>
-        <w:szCs w:val="18"/>
-      </w:rPr>
-      <w:t>6</w:t>
-    </w:r>
-    <w:r>
-      <w:rPr>
-        <w:rFonts w:ascii="Arial" w:eastAsia="Arial" w:hAnsi="Arial" w:cs="Arial"/>
-        <w:color w:val="A6A6A6"/>
-        <w:sz w:val="18"/>
-        <w:szCs w:val="18"/>
-      </w:rPr>
-      <w:t>/</w:t>
-    </w:r>
-    <w:r>
-      <w:rPr>
-        <w:rFonts w:ascii="Arial" w:eastAsia="Arial" w:hAnsi="Arial" w:cs="Arial"/>
-        <w:color w:val="A6A6A6"/>
-        <w:sz w:val="18"/>
-        <w:szCs w:val="18"/>
-      </w:rPr>
-      <w:t>30</w:t>
-    </w:r>
-    <w:bookmarkStart w:id="1" w:name="_GoBack"/>
-    <w:bookmarkEnd w:id="1"/>
-    <w:r>
-      <w:rPr>
-        <w:rFonts w:ascii="Arial" w:eastAsia="Arial" w:hAnsi="Arial" w:cs="Arial"/>
-        <w:color w:val="A6A6A6"/>
-        <w:sz w:val="18"/>
-        <w:szCs w:val="18"/>
-      </w:rPr>
-      <w:t>/2021</w:t>
-    </w:r>
-  </w:p>
-</w:ftr>
-</file>
-
-<file path=word/footer3.xml><?xml version="1.0" encoding="utf-8"?>
-<w:ftr xmlns:wpc="http://schemas.microsoft.com/office/word/2010/wordprocessingCanvas" xmlns:cx="http://schemas.microsoft.com/office/drawing/2014/chartex" xmlns:mc="http://schemas.openxmlformats.org/markup-compatibility/2006" xmlns:o="urn:schemas-microsoft-com:office:office" xmlns:r="http://schemas.openxmlformats.org/officeDocument/2006/relationships" xmlns:m="http://schemas.openxmlformats.org/officeDocument/2006/math" xmlns:v="urn:schemas-microsoft-com:vml" xmlns:wp14="http://schemas.microsoft.com/office/word/2010/wordprocessingDrawing" xmlns:wp="http://schemas.openxmlformats.org/drawingml/2006/wordprocessingDrawing" xmlns:w10="urn:schemas-microsoft-com:office:word" xmlns:w="http://schemas.openxmlformats.org/wordprocessingml/2006/main" xmlns:w14="http://schemas.microsoft.com/office/word/2010/wordml" xmlns:w15="http://schemas.microsoft.com/office/word/2012/wordml" xmlns:w16se="http://schemas.microsoft.com/office/word/2015/wordml/symex" xmlns:wpg="http://schemas.microsoft.com/office/word/2010/wordprocessingGroup" xmlns:wpi="http://schemas.microsoft.com/office/word/2010/wordprocessingInk" xmlns:wne="http://schemas.microsoft.com/office/word/2006/wordml" xmlns:wps="http://schemas.microsoft.com/office/word/2010/wordprocessingShape" mc:Ignorable="w14 w15 w16se wp14">
-  <w:p>
-    <w:pPr>
-      <w:pBdr>
-        <w:top w:val="nil"/>
-        <w:left w:val="nil"/>
-        <w:bottom w:val="nil"/>
-        <w:right w:val="nil"/>
-        <w:between w:val="nil"/>
-      </w:pBdr>
-      <w:tabs>
-        <w:tab w:val="center" w:pos="4680"/>
-        <w:tab w:val="right" w:pos="9360"/>
-      </w:tabs>
-      <w:spacing w:after="0" w:line="240" w:lineRule="auto"/>
-      <w:rPr>
-        <w:color w:val="000000"/>
-      </w:rPr>
-    </w:pPr>
-  </w:p>
-</w:ftr>
-</file>
-
 <file path=word/footnotes.xml><?xml version="1.0" encoding="utf-8"?>
 <w:footnotes xmlns:wpc="http://schemas.microsoft.com/office/word/2010/wordprocessingCanvas" xmlns:cx="http://schemas.microsoft.com/office/drawing/2014/chartex" xmlns:mc="http://schemas.openxmlformats.org/markup-compatibility/2006" xmlns:o="urn:schemas-microsoft-com:office:office" xmlns:r="http://schemas.openxmlformats.org/officeDocument/2006/relationships" xmlns:m="http://schemas.openxmlformats.org/officeDocument/2006/math" xmlns:v="urn:schemas-microsoft-com:vml" xmlns:wp14="http://schemas.microsoft.com/office/word/2010/wordprocessingDrawing" xmlns:wp="http://schemas.openxmlformats.org/drawingml/2006/wordprocessingDrawing" xmlns:w10="urn:schemas-microsoft-com:office:word" xmlns:w="http://schemas.openxmlformats.org/wordprocessingml/2006/main" xmlns:w14="http://schemas.microsoft.com/office/word/2010/wordml" xmlns:w15="http://schemas.microsoft.com/office/word/2012/wordml" xmlns:w16se="http://schemas.microsoft.com/office/word/2015/wordml/symex" xmlns:wpg="http://schemas.microsoft.com/office/word/2010/wordprocessingGroup" xmlns:wpi="http://schemas.microsoft.com/office/word/2010/wordprocessingInk" xmlns:wne="http://schemas.microsoft.com/office/word/2006/wordml" xmlns:wps="http://schemas.microsoft.com/office/word/2010/wordprocessingShape" mc:Ignorable="w14 w15 w16se wp14">
   <w:footnote w:type="separator" w:id="-1">
@@ -1696,32 +1423,9 @@
 <w:hdr xmlns:wpc="http://schemas.microsoft.com/office/word/2010/wordprocessingCanvas" xmlns:cx="http://schemas.microsoft.com/office/drawing/2014/chartex" xmlns:mc="http://schemas.openxmlformats.org/markup-compatibility/2006" xmlns:o="urn:schemas-microsoft-com:office:office" xmlns:r="http://schemas.openxmlformats.org/officeDocument/2006/relationships" xmlns:m="http://schemas.openxmlformats.org/officeDocument/2006/math" xmlns:v="urn:schemas-microsoft-com:vml" xmlns:wp14="http://schemas.microsoft.com/office/word/2010/wordprocessingDrawing" xmlns:wp="http://schemas.openxmlformats.org/drawingml/2006/wordprocessingDrawing" xmlns:w10="urn:schemas-microsoft-com:office:word" xmlns:w="http://schemas.openxmlformats.org/wordprocessingml/2006/main" xmlns:w14="http://schemas.microsoft.com/office/word/2010/wordml" xmlns:w15="http://schemas.microsoft.com/office/word/2012/wordml" xmlns:w16se="http://schemas.microsoft.com/office/word/2015/wordml/symex" xmlns:wpg="http://schemas.microsoft.com/office/word/2010/wordprocessingGroup" xmlns:wpi="http://schemas.microsoft.com/office/word/2010/wordprocessingInk" xmlns:wne="http://schemas.microsoft.com/office/word/2006/wordml" xmlns:wps="http://schemas.microsoft.com/office/word/2010/wordprocessingShape" mc:Ignorable="w14 w15 w16se wp14">
   <w:p>
     <w:pPr>
-      <w:pBdr>
-        <w:top w:val="nil"/>
-        <w:left w:val="nil"/>
-        <w:bottom w:val="nil"/>
-        <w:right w:val="nil"/>
-        <w:between w:val="nil"/>
-      </w:pBdr>
-      <w:tabs>
-        <w:tab w:val="center" w:pos="4680"/>
-        <w:tab w:val="right" w:pos="9360"/>
-      </w:tabs>
-      <w:spacing w:after="0" w:line="240" w:lineRule="auto"/>
-      <w:rPr>
-        <w:color w:val="000000"/>
-      </w:rPr>
-    </w:pPr>
-  </w:p>
-</w:hdr>
-</file>
-
-<file path=word/header2.xml><?xml version="1.0" encoding="utf-8"?>
-<w:hdr xmlns:wpc="http://schemas.microsoft.com/office/word/2010/wordprocessingCanvas" xmlns:cx="http://schemas.microsoft.com/office/drawing/2014/chartex" xmlns:mc="http://schemas.openxmlformats.org/markup-compatibility/2006" xmlns:o="urn:schemas-microsoft-com:office:office" xmlns:r="http://schemas.openxmlformats.org/officeDocument/2006/relationships" xmlns:m="http://schemas.openxmlformats.org/officeDocument/2006/math" xmlns:v="urn:schemas-microsoft-com:vml" xmlns:wp14="http://schemas.microsoft.com/office/word/2010/wordprocessingDrawing" xmlns:wp="http://schemas.openxmlformats.org/drawingml/2006/wordprocessingDrawing" xmlns:w10="urn:schemas-microsoft-com:office:word" xmlns:w="http://schemas.openxmlformats.org/wordprocessingml/2006/main" xmlns:w14="http://schemas.microsoft.com/office/word/2010/wordml" xmlns:w15="http://schemas.microsoft.com/office/word/2012/wordml" xmlns:w16se="http://schemas.microsoft.com/office/word/2015/wordml/symex" xmlns:wpg="http://schemas.microsoft.com/office/word/2010/wordprocessingGroup" xmlns:wpi="http://schemas.microsoft.com/office/word/2010/wordprocessingInk" xmlns:wne="http://schemas.microsoft.com/office/word/2006/wordml" xmlns:wps="http://schemas.microsoft.com/office/word/2010/wordprocessingShape" mc:Ignorable="w14 w15 w16se wp14">
-  <w:p>
-    <w:pPr>
       <w:spacing w:after="0" w:line="276" w:lineRule="auto"/>
       <w:ind w:hanging="360"/>
+      <w:jc w:val="both"/>
       <w:rPr>
         <w:rFonts w:ascii="Times New Roman" w:eastAsia="Times New Roman" w:hAnsi="Times New Roman" w:cs="Times New Roman"/>
         <w:b/>
@@ -1764,6 +1468,7 @@
     <w:pPr>
       <w:spacing w:after="0" w:line="240" w:lineRule="auto"/>
       <w:ind w:hanging="360"/>
+      <w:jc w:val="both"/>
       <w:rPr>
         <w:rFonts w:ascii="Courier New" w:eastAsia="Courier New" w:hAnsi="Courier New" w:cs="Courier New"/>
         <w:b/>
@@ -1795,6 +1500,13 @@
       <w:rPr>
         <w:rFonts w:ascii="Courier New" w:eastAsia="Courier New" w:hAnsi="Courier New" w:cs="Courier New"/>
         <w:b/>
+      </w:rPr>
+      <w:t xml:space="preserve"> </w:t>
+    </w:r>
+    <w:r>
+      <w:rPr>
+        <w:rFonts w:ascii="Courier New" w:eastAsia="Courier New" w:hAnsi="Courier New" w:cs="Courier New"/>
+        <w:b/>
         <w:sz w:val="20"/>
         <w:szCs w:val="20"/>
       </w:rPr>
@@ -1816,7 +1528,14 @@
         <w:rFonts w:ascii="Courier New" w:eastAsia="Courier New" w:hAnsi="Courier New" w:cs="Courier New"/>
         <w:b/>
       </w:rPr>
-      <w:t xml:space="preserve">  //</w:t>
+      <w:t xml:space="preserve">  </w:t>
+    </w:r>
+    <w:r>
+      <w:rPr>
+        <w:rFonts w:ascii="Courier New" w:eastAsia="Courier New" w:hAnsi="Courier New" w:cs="Courier New"/>
+        <w:b/>
+      </w:rPr>
+      <w:t>//</w:t>
     </w:r>
     <w:hyperlink r:id="rId2">
       <w:r>
@@ -1826,14 +1545,51 @@
           <w:color w:val="1155CC"/>
           <w:u w:val="single"/>
         </w:rPr>
-        <w:t>Stoyanov59@ProtonMail.com</w:t>
+        <w:t>linkedin.com/in/</w:t>
+      </w:r>
+      <w:proofErr w:type="spellStart"/>
+      <w:r>
+        <w:rPr>
+          <w:rFonts w:ascii="Courier New" w:eastAsia="Courier New" w:hAnsi="Courier New" w:cs="Courier New"/>
+          <w:b/>
+          <w:color w:val="1155CC"/>
+          <w:u w:val="single"/>
+        </w:rPr>
+        <w:t>Stoyanov</w:t>
+      </w:r>
+      <w:proofErr w:type="spellEnd"/>
+      <w:r>
+        <w:rPr>
+          <w:rFonts w:ascii="Courier New" w:eastAsia="Courier New" w:hAnsi="Courier New" w:cs="Courier New"/>
+          <w:b/>
+          <w:color w:val="1155CC"/>
+          <w:u w:val="single"/>
+        </w:rPr>
+        <w:t>-M</w:t>
+      </w:r>
+      <w:r>
+        <w:rPr>
+          <w:rFonts w:ascii="Courier New" w:eastAsia="Courier New" w:hAnsi="Courier New" w:cs="Courier New"/>
+          <w:b/>
+          <w:color w:val="1155CC"/>
+          <w:u w:val="single"/>
+        </w:rPr>
+        <w:t>aksim</w:t>
       </w:r>
     </w:hyperlink>
+    <w:r>
+      <w:rPr>
+        <w:rFonts w:ascii="Courier New" w:eastAsia="Courier New" w:hAnsi="Courier New" w:cs="Courier New"/>
+        <w:b/>
+      </w:rPr>
+      <w:t xml:space="preserve"> </w:t>
+    </w:r>
   </w:p>
   <w:p>
     <w:pPr>
       <w:spacing w:after="0" w:line="240" w:lineRule="auto"/>
       <w:ind w:hanging="360"/>
+      <w:jc w:val="both"/>
       <w:rPr>
         <w:rFonts w:ascii="Courier New" w:eastAsia="Courier New" w:hAnsi="Courier New" w:cs="Courier New"/>
         <w:b/>
@@ -1846,37 +1602,52 @@
         <w:rFonts w:ascii="Courier New" w:eastAsia="Courier New" w:hAnsi="Courier New" w:cs="Courier New"/>
         <w:b/>
       </w:rPr>
-      <w:t xml:space="preserve">San Clemente, CA. </w:t>
+      <w:t xml:space="preserve">San Clemente, </w:t>
     </w:r>
     <w:r>
       <w:rPr>
         <w:rFonts w:ascii="Courier New" w:eastAsia="Courier New" w:hAnsi="Courier New" w:cs="Courier New"/>
         <w:b/>
       </w:rPr>
+      <w:t xml:space="preserve">92672 </w:t>
+    </w:r>
+    <w:r>
+      <w:rPr>
+        <w:rFonts w:ascii="Courier New" w:eastAsia="Courier New" w:hAnsi="Courier New" w:cs="Courier New"/>
+        <w:b/>
+      </w:rPr>
+      <w:t xml:space="preserve">CA. </w:t>
+    </w:r>
+    <w:r>
+      <w:rPr>
+        <w:rFonts w:ascii="Courier New" w:eastAsia="Courier New" w:hAnsi="Courier New" w:cs="Courier New"/>
+        <w:b/>
+      </w:rPr>
       <w:tab/>
+    </w:r>
+    <w:r>
+      <w:rPr>
+        <w:rFonts w:ascii="Courier New" w:eastAsia="Courier New" w:hAnsi="Courier New" w:cs="Courier New"/>
+        <w:b/>
+      </w:rPr>
+      <w:t xml:space="preserve">  </w:t>
+    </w:r>
+    <w:r>
+      <w:rPr>
+        <w:rFonts w:ascii="Courier New" w:eastAsia="Courier New" w:hAnsi="Courier New" w:cs="Courier New"/>
+        <w:b/>
+      </w:rPr>
       <w:t>//</w:t>
     </w:r>
-    <w:hyperlink r:id="rId3">
-      <w:r>
-        <w:rPr>
+    <w:hyperlink r:id="rId3" w:history="1">
+      <w:r>
+        <w:rPr>
+          <w:rStyle w:val="Hyperlink"/>
           <w:rFonts w:ascii="Courier New" w:eastAsia="Courier New" w:hAnsi="Courier New" w:cs="Courier New"/>
           <w:b/>
-          <w:color w:val="1155CC"/>
-          <w:u w:val="single"/>
-        </w:rPr>
-        <w:t>github.com/</w:t>
-      </w:r>
-      <w:proofErr w:type="spellStart"/>
-      <w:r>
-        <w:rPr>
-          <w:rFonts w:ascii="Courier New" w:eastAsia="Courier New" w:hAnsi="Courier New" w:cs="Courier New"/>
-          <w:b/>
-          <w:color w:val="1155CC"/>
-          <w:u w:val="single"/>
-        </w:rPr>
-        <w:t>maxwou</w:t>
-      </w:r>
-      <w:proofErr w:type="spellEnd"/>
+        </w:rPr>
+        <w:t>github.com/MaxWOU</w:t>
+      </w:r>
     </w:hyperlink>
     <w:r>
       <w:rPr>
@@ -1893,51 +1664,10 @@
           <w:color w:val="1155CC"/>
           <w:u w:val="single"/>
         </w:rPr>
-        <w:t>linkedin.com/in/</w:t>
-      </w:r>
-      <w:proofErr w:type="spellStart"/>
-      <w:r>
-        <w:rPr>
-          <w:rFonts w:ascii="Courier New" w:eastAsia="Courier New" w:hAnsi="Courier New" w:cs="Courier New"/>
-          <w:b/>
-          <w:color w:val="1155CC"/>
-          <w:u w:val="single"/>
-        </w:rPr>
-        <w:t>stoyanov-maksim</w:t>
-      </w:r>
-      <w:proofErr w:type="spellEnd"/>
+        <w:t>Stoyanov59@ProtonMail.com</w:t>
+      </w:r>
     </w:hyperlink>
   </w:p>
-</w:hdr>
-</file>
-
-<file path=word/header3.xml><?xml version="1.0" encoding="utf-8"?>
-<w:hdr xmlns:wpc="http://schemas.microsoft.com/office/word/2010/wordprocessingCanvas" xmlns:cx="http://schemas.microsoft.com/office/drawing/2014/chartex" xmlns:mc="http://schemas.openxmlformats.org/markup-compatibility/2006" xmlns:o="urn:schemas-microsoft-com:office:office" xmlns:r="http://schemas.openxmlformats.org/officeDocument/2006/relationships" xmlns:m="http://schemas.openxmlformats.org/officeDocument/2006/math" xmlns:v="urn:schemas-microsoft-com:vml" xmlns:wp14="http://schemas.microsoft.com/office/word/2010/wordprocessingDrawing" xmlns:wp="http://schemas.openxmlformats.org/drawingml/2006/wordprocessingDrawing" xmlns:w10="urn:schemas-microsoft-com:office:word" xmlns:w="http://schemas.openxmlformats.org/wordprocessingml/2006/main" xmlns:w14="http://schemas.microsoft.com/office/word/2010/wordml" xmlns:w15="http://schemas.microsoft.com/office/word/2012/wordml" xmlns:w16se="http://schemas.microsoft.com/office/word/2015/wordml/symex" xmlns:wpg="http://schemas.microsoft.com/office/word/2010/wordprocessingGroup" xmlns:wpi="http://schemas.microsoft.com/office/word/2010/wordprocessingInk" xmlns:wne="http://schemas.microsoft.com/office/word/2006/wordml" xmlns:wps="http://schemas.microsoft.com/office/word/2010/wordprocessingShape" mc:Ignorable="w14 w15 w16se wp14">
-  <w:p>
-    <w:pPr>
-      <w:pBdr>
-        <w:top w:val="nil"/>
-        <w:left w:val="nil"/>
-        <w:bottom w:val="nil"/>
-        <w:right w:val="nil"/>
-        <w:between w:val="nil"/>
-      </w:pBdr>
-      <w:tabs>
-        <w:tab w:val="center" w:pos="4680"/>
-        <w:tab w:val="right" w:pos="9360"/>
-      </w:tabs>
-      <w:spacing w:after="0" w:line="240" w:lineRule="auto"/>
-      <w:rPr>
-        <w:color w:val="000000"/>
-      </w:rPr>
-    </w:pPr>
-  </w:p>
-</w:hdr>
-</file>
-
-<file path=word/header4.xml><?xml version="1.0" encoding="utf-8"?>
-<w:hdr xmlns:wpc="http://schemas.microsoft.com/office/word/2010/wordprocessingCanvas" xmlns:cx="http://schemas.microsoft.com/office/drawing/2014/chartex" xmlns:mc="http://schemas.openxmlformats.org/markup-compatibility/2006" xmlns:o="urn:schemas-microsoft-com:office:office" xmlns:r="http://schemas.openxmlformats.org/officeDocument/2006/relationships" xmlns:m="http://schemas.openxmlformats.org/officeDocument/2006/math" xmlns:v="urn:schemas-microsoft-com:vml" xmlns:wp14="http://schemas.microsoft.com/office/word/2010/wordprocessingDrawing" xmlns:wp="http://schemas.openxmlformats.org/drawingml/2006/wordprocessingDrawing" xmlns:w10="urn:schemas-microsoft-com:office:word" xmlns:w="http://schemas.openxmlformats.org/wordprocessingml/2006/main" xmlns:w14="http://schemas.microsoft.com/office/word/2010/wordml" xmlns:w15="http://schemas.microsoft.com/office/word/2012/wordml" xmlns:w16se="http://schemas.microsoft.com/office/word/2015/wordml/symex" xmlns:wpg="http://schemas.microsoft.com/office/word/2010/wordprocessingGroup" xmlns:wpi="http://schemas.microsoft.com/office/word/2010/wordprocessingInk" xmlns:wne="http://schemas.microsoft.com/office/word/2006/wordml" xmlns:wps="http://schemas.microsoft.com/office/word/2010/wordprocessingShape" mc:Ignorable="w14 w15 w16se wp14">
-  <w:p/>
 </w:hdr>
 </file>
 
@@ -2066,7 +1796,7 @@
       <w:lvlText w:val="➢"/>
       <w:lvlJc w:val="left"/>
       <w:pPr>
-        <w:ind w:left="360" w:hanging="360"/>
+        <w:ind w:left="720" w:hanging="360"/>
       </w:pPr>
       <w:rPr>
         <w:u w:val="none"/>
@@ -2078,7 +1808,7 @@
       <w:lvlText w:val="○"/>
       <w:lvlJc w:val="left"/>
       <w:pPr>
-        <w:ind w:left="1440" w:hanging="360"/>
+        <w:ind w:left="1800" w:hanging="360"/>
       </w:pPr>
       <w:rPr>
         <w:u w:val="none"/>
@@ -2090,7 +1820,7 @@
       <w:lvlText w:val="■"/>
       <w:lvlJc w:val="left"/>
       <w:pPr>
-        <w:ind w:left="2160" w:hanging="360"/>
+        <w:ind w:left="2520" w:hanging="360"/>
       </w:pPr>
       <w:rPr>
         <w:u w:val="none"/>
@@ -2102,7 +1832,7 @@
       <w:lvlText w:val="●"/>
       <w:lvlJc w:val="left"/>
       <w:pPr>
-        <w:ind w:left="2880" w:hanging="360"/>
+        <w:ind w:left="3240" w:hanging="360"/>
       </w:pPr>
       <w:rPr>
         <w:u w:val="none"/>
@@ -2114,7 +1844,7 @@
       <w:lvlText w:val="○"/>
       <w:lvlJc w:val="left"/>
       <w:pPr>
-        <w:ind w:left="3600" w:hanging="360"/>
+        <w:ind w:left="3960" w:hanging="360"/>
       </w:pPr>
       <w:rPr>
         <w:u w:val="none"/>
@@ -2126,7 +1856,7 @@
       <w:lvlText w:val="■"/>
       <w:lvlJc w:val="left"/>
       <w:pPr>
-        <w:ind w:left="4320" w:hanging="360"/>
+        <w:ind w:left="4680" w:hanging="360"/>
       </w:pPr>
       <w:rPr>
         <w:u w:val="none"/>
@@ -2138,7 +1868,7 @@
       <w:lvlText w:val="●"/>
       <w:lvlJc w:val="left"/>
       <w:pPr>
-        <w:ind w:left="5040" w:hanging="360"/>
+        <w:ind w:left="5400" w:hanging="360"/>
       </w:pPr>
       <w:rPr>
         <w:u w:val="none"/>
@@ -2150,7 +1880,7 @@
       <w:lvlText w:val="○"/>
       <w:lvlJc w:val="left"/>
       <w:pPr>
-        <w:ind w:left="5760" w:hanging="360"/>
+        <w:ind w:left="6120" w:hanging="360"/>
       </w:pPr>
       <w:rPr>
         <w:u w:val="none"/>
@@ -2162,7 +1892,7 @@
       <w:lvlText w:val="■"/>
       <w:lvlJc w:val="left"/>
       <w:pPr>
-        <w:ind w:left="6480" w:hanging="360"/>
+        <w:ind w:left="6840" w:hanging="360"/>
       </w:pPr>
       <w:rPr>
         <w:u w:val="none"/>
@@ -2396,6 +2126,119 @@
     </w:lvl>
   </w:abstractNum>
   <w:abstractNum w:abstractNumId="4" w15:restartNumberingAfterBreak="0">
+    <w:nsid w:val="54F91764"/>
+    <w:multiLevelType w:val="hybridMultilevel"/>
+    <w:tmpl w:val="1D86243A"/>
+    <w:lvl w:ilvl="0" w:tplc="04090001">
+      <w:start w:val="1"/>
+      <w:numFmt w:val="bullet"/>
+      <w:lvlText w:val=""/>
+      <w:lvlJc w:val="left"/>
+      <w:pPr>
+        <w:ind w:left="360" w:hanging="360"/>
+      </w:pPr>
+      <w:rPr>
+        <w:rFonts w:ascii="Symbol" w:hAnsi="Symbol" w:hint="default"/>
+      </w:rPr>
+    </w:lvl>
+    <w:lvl w:ilvl="1" w:tplc="04090003" w:tentative="1">
+      <w:start w:val="1"/>
+      <w:numFmt w:val="bullet"/>
+      <w:lvlText w:val="o"/>
+      <w:lvlJc w:val="left"/>
+      <w:pPr>
+        <w:ind w:left="1080" w:hanging="360"/>
+      </w:pPr>
+      <w:rPr>
+        <w:rFonts w:ascii="Courier New" w:hAnsi="Courier New" w:cs="Courier New" w:hint="default"/>
+      </w:rPr>
+    </w:lvl>
+    <w:lvl w:ilvl="2" w:tplc="04090005" w:tentative="1">
+      <w:start w:val="1"/>
+      <w:numFmt w:val="bullet"/>
+      <w:lvlText w:val=""/>
+      <w:lvlJc w:val="left"/>
+      <w:pPr>
+        <w:ind w:left="1800" w:hanging="360"/>
+      </w:pPr>
+      <w:rPr>
+        <w:rFonts w:ascii="Wingdings" w:hAnsi="Wingdings" w:hint="default"/>
+      </w:rPr>
+    </w:lvl>
+    <w:lvl w:ilvl="3" w:tplc="04090001" w:tentative="1">
+      <w:start w:val="1"/>
+      <w:numFmt w:val="bullet"/>
+      <w:lvlText w:val=""/>
+      <w:lvlJc w:val="left"/>
+      <w:pPr>
+        <w:ind w:left="2520" w:hanging="360"/>
+      </w:pPr>
+      <w:rPr>
+        <w:rFonts w:ascii="Symbol" w:hAnsi="Symbol" w:hint="default"/>
+      </w:rPr>
+    </w:lvl>
+    <w:lvl w:ilvl="4" w:tplc="04090003" w:tentative="1">
+      <w:start w:val="1"/>
+      <w:numFmt w:val="bullet"/>
+      <w:lvlText w:val="o"/>
+      <w:lvlJc w:val="left"/>
+      <w:pPr>
+        <w:ind w:left="3240" w:hanging="360"/>
+      </w:pPr>
+      <w:rPr>
+        <w:rFonts w:ascii="Courier New" w:hAnsi="Courier New" w:cs="Courier New" w:hint="default"/>
+      </w:rPr>
+    </w:lvl>
+    <w:lvl w:ilvl="5" w:tplc="04090005" w:tentative="1">
+      <w:start w:val="1"/>
+      <w:numFmt w:val="bullet"/>
+      <w:lvlText w:val=""/>
+      <w:lvlJc w:val="left"/>
+      <w:pPr>
+        <w:ind w:left="3960" w:hanging="360"/>
+      </w:pPr>
+      <w:rPr>
+        <w:rFonts w:ascii="Wingdings" w:hAnsi="Wingdings" w:hint="default"/>
+      </w:rPr>
+    </w:lvl>
+    <w:lvl w:ilvl="6" w:tplc="04090001" w:tentative="1">
+      <w:start w:val="1"/>
+      <w:numFmt w:val="bullet"/>
+      <w:lvlText w:val=""/>
+      <w:lvlJc w:val="left"/>
+      <w:pPr>
+        <w:ind w:left="4680" w:hanging="360"/>
+      </w:pPr>
+      <w:rPr>
+        <w:rFonts w:ascii="Symbol" w:hAnsi="Symbol" w:hint="default"/>
+      </w:rPr>
+    </w:lvl>
+    <w:lvl w:ilvl="7" w:tplc="04090003" w:tentative="1">
+      <w:start w:val="1"/>
+      <w:numFmt w:val="bullet"/>
+      <w:lvlText w:val="o"/>
+      <w:lvlJc w:val="left"/>
+      <w:pPr>
+        <w:ind w:left="5400" w:hanging="360"/>
+      </w:pPr>
+      <w:rPr>
+        <w:rFonts w:ascii="Courier New" w:hAnsi="Courier New" w:cs="Courier New" w:hint="default"/>
+      </w:rPr>
+    </w:lvl>
+    <w:lvl w:ilvl="8" w:tplc="04090005" w:tentative="1">
+      <w:start w:val="1"/>
+      <w:numFmt w:val="bullet"/>
+      <w:lvlText w:val=""/>
+      <w:lvlJc w:val="left"/>
+      <w:pPr>
+        <w:ind w:left="6120" w:hanging="360"/>
+      </w:pPr>
+      <w:rPr>
+        <w:rFonts w:ascii="Wingdings" w:hAnsi="Wingdings" w:hint="default"/>
+      </w:rPr>
+    </w:lvl>
+  </w:abstractNum>
+  <w:abstractNum w:abstractNumId="5" w15:restartNumberingAfterBreak="0">
     <w:nsid w:val="6CE97D39"/>
     <w:multiLevelType w:val="multilevel"/>
     <w:tmpl w:val="A44A5EB2"/>
@@ -2512,7 +2355,7 @@
     <w:abstractNumId w:val="0"/>
   </w:num>
   <w:num w:numId="2">
-    <w:abstractNumId w:val="4"/>
+    <w:abstractNumId w:val="5"/>
   </w:num>
   <w:num w:numId="3">
     <w:abstractNumId w:val="1"/>
@@ -2522,6 +2365,9 @@
   </w:num>
   <w:num w:numId="5">
     <w:abstractNumId w:val="3"/>
+  </w:num>
+  <w:num w:numId="6">
+    <w:abstractNumId w:val="4"/>
   </w:num>
 </w:numbering>
 </file>
@@ -3083,6 +2929,72 @@
       </w:tblCellMar>
     </w:tblPr>
   </w:style>
+  <w:style w:type="paragraph" w:styleId="ListParagraph">
+    <w:name w:val="List Paragraph"/>
+    <w:basedOn w:val="Normal"/>
+    <w:uiPriority w:val="34"/>
+    <w:qFormat/>
+    <w:rsid w:val="006550C8"/>
+    <w:pPr>
+      <w:ind w:left="720"/>
+      <w:contextualSpacing/>
+    </w:pPr>
+  </w:style>
+  <w:style w:type="paragraph" w:styleId="Header">
+    <w:name w:val="header"/>
+    <w:basedOn w:val="Normal"/>
+    <w:link w:val="HeaderChar"/>
+    <w:uiPriority w:val="99"/>
+    <w:unhideWhenUsed/>
+    <w:rsid w:val="006550C8"/>
+    <w:pPr>
+      <w:tabs>
+        <w:tab w:val="center" w:pos="4680"/>
+        <w:tab w:val="right" w:pos="9360"/>
+      </w:tabs>
+      <w:spacing w:after="0" w:line="240" w:lineRule="auto"/>
+    </w:pPr>
+  </w:style>
+  <w:style w:type="character" w:customStyle="1" w:styleId="HeaderChar">
+    <w:name w:val="Header Char"/>
+    <w:basedOn w:val="DefaultParagraphFont"/>
+    <w:link w:val="Header"/>
+    <w:uiPriority w:val="99"/>
+    <w:rsid w:val="006550C8"/>
+  </w:style>
+  <w:style w:type="paragraph" w:styleId="Footer">
+    <w:name w:val="footer"/>
+    <w:basedOn w:val="Normal"/>
+    <w:link w:val="FooterChar"/>
+    <w:uiPriority w:val="99"/>
+    <w:unhideWhenUsed/>
+    <w:rsid w:val="006550C8"/>
+    <w:pPr>
+      <w:tabs>
+        <w:tab w:val="center" w:pos="4680"/>
+        <w:tab w:val="right" w:pos="9360"/>
+      </w:tabs>
+      <w:spacing w:after="0" w:line="240" w:lineRule="auto"/>
+    </w:pPr>
+  </w:style>
+  <w:style w:type="character" w:customStyle="1" w:styleId="FooterChar">
+    <w:name w:val="Footer Char"/>
+    <w:basedOn w:val="DefaultParagraphFont"/>
+    <w:link w:val="Footer"/>
+    <w:uiPriority w:val="99"/>
+    <w:rsid w:val="006550C8"/>
+  </w:style>
+  <w:style w:type="character" w:styleId="Hyperlink">
+    <w:name w:val="Hyperlink"/>
+    <w:basedOn w:val="DefaultParagraphFont"/>
+    <w:uiPriority w:val="99"/>
+    <w:unhideWhenUsed/>
+    <w:rsid w:val="006550C8"/>
+    <w:rPr>
+      <w:color w:val="0000FF" w:themeColor="hyperlink"/>
+      <w:u w:val="single"/>
+    </w:rPr>
+  </w:style>
 </w:styles>
 </file>
 
@@ -3404,4 +3316,16 @@
   </a:objectDefaults>
   <a:extraClrSchemeLst/>
 </a:theme>
+</file>
+
+<file path=customXml/item1.xml><?xml version="1.0" encoding="utf-8"?>
+<b:Sources xmlns:b="http://schemas.openxmlformats.org/officeDocument/2006/bibliography" xmlns="http://schemas.openxmlformats.org/officeDocument/2006/bibliography" SelectedStyle="\APASixthEditionOfficeOnline.xsl" StyleName="APA" Version="6"/>
+</file>
+
+<file path=customXml/itemProps1.xml><?xml version="1.0" encoding="utf-8"?>
+<ds:datastoreItem xmlns:ds="http://schemas.openxmlformats.org/officeDocument/2006/customXml" ds:itemID="{D25B4ACE-DBBA-4374-A948-F3492B5CDA8B}">
+  <ds:schemaRefs>
+    <ds:schemaRef ds:uri="http://schemas.openxmlformats.org/officeDocument/2006/bibliography"/>
+  </ds:schemaRefs>
+</ds:datastoreItem>
 </file>
</xml_diff>

<commit_message>
added more resume changes.
</commit_message>
<xml_diff>
--- a/resources/files/resume/Maksim_Stoyanov_Resume.docx
+++ b/resources/files/resume/Maksim_Stoyanov_Resume.docx
@@ -58,7 +58,7 @@
           <w:sz w:val="24"/>
           <w:szCs w:val="24"/>
         </w:rPr>
-        <w:t>Website Development</w:t>
+        <w:t>Web Developer</w:t>
       </w:r>
     </w:p>
     <w:p>
@@ -229,15 +229,7 @@
           <w:sz w:val="24"/>
           <w:szCs w:val="24"/>
         </w:rPr>
-        <w:t>Followed Agile methodologies in bi-weekly sprints, including Scrum meetings, backlog refinement, user story estimat</w:t>
-      </w:r>
-      <w:r>
-        <w:rPr>
-          <w:rFonts w:ascii="Times New Roman" w:eastAsia="Times New Roman" w:hAnsi="Times New Roman" w:cs="Times New Roman"/>
-          <w:sz w:val="24"/>
-          <w:szCs w:val="24"/>
-        </w:rPr>
-        <w:t>es, and review</w:t>
+        <w:t>Followed Agile methodologies in bi-weekly sprints, including Scrum meetings, backlog refinement, user story estimates, and review</w:t>
       </w:r>
       <w:r>
         <w:rPr>
@@ -288,25 +280,7 @@
           <w:sz w:val="24"/>
           <w:szCs w:val="24"/>
         </w:rPr>
-        <w:t xml:space="preserve"> to showcase GitHub contributions using </w:t>
-      </w:r>
-      <w:proofErr w:type="spellStart"/>
-      <w:r>
-        <w:rPr>
-          <w:rFonts w:ascii="Times New Roman" w:eastAsia="Times New Roman" w:hAnsi="Times New Roman" w:cs="Times New Roman"/>
-          <w:sz w:val="24"/>
-          <w:szCs w:val="24"/>
-        </w:rPr>
-        <w:t>Github’s</w:t>
-      </w:r>
-      <w:proofErr w:type="spellEnd"/>
-      <w:r>
-        <w:rPr>
-          <w:rFonts w:ascii="Times New Roman" w:eastAsia="Times New Roman" w:hAnsi="Times New Roman" w:cs="Times New Roman"/>
-          <w:sz w:val="24"/>
-          <w:szCs w:val="24"/>
-        </w:rPr>
-        <w:t xml:space="preserve"> REST API, Ajax and jQuery</w:t>
+        <w:t xml:space="preserve"> to showcase GitHub contributions using Github’s REST API, Ajax and jQuery</w:t>
       </w:r>
     </w:p>
     <w:p>
@@ -361,25 +335,7 @@
           <w:sz w:val="24"/>
           <w:szCs w:val="24"/>
         </w:rPr>
-        <w:t>Developer</w:t>
-      </w:r>
-      <w:r>
-        <w:rPr>
-          <w:rFonts w:ascii="Times New Roman" w:eastAsia="Times New Roman" w:hAnsi="Times New Roman" w:cs="Times New Roman"/>
-          <w:b/>
-          <w:sz w:val="24"/>
-          <w:szCs w:val="24"/>
-        </w:rPr>
-        <w:t xml:space="preserve"> and IT Support</w:t>
-      </w:r>
-      <w:r>
-        <w:rPr>
-          <w:rFonts w:ascii="Times New Roman" w:eastAsia="Times New Roman" w:hAnsi="Times New Roman" w:cs="Times New Roman"/>
-          <w:b/>
-          <w:sz w:val="24"/>
-          <w:szCs w:val="24"/>
-        </w:rPr>
-        <w:tab/>
+        <w:t xml:space="preserve">Web App Developer and IT            </w:t>
       </w:r>
       <w:r>
         <w:rPr>
@@ -510,18 +466,8 @@
           <w:sz w:val="24"/>
           <w:szCs w:val="24"/>
         </w:rPr>
-        <w:t xml:space="preserve"> a Microsoft </w:t>
-      </w:r>
-      <w:proofErr w:type="spellStart"/>
-      <w:r>
-        <w:rPr>
-          <w:rFonts w:ascii="Times New Roman" w:eastAsia="Times New Roman" w:hAnsi="Times New Roman" w:cs="Times New Roman"/>
-          <w:sz w:val="24"/>
-          <w:szCs w:val="24"/>
-        </w:rPr>
-        <w:t>PowerApps</w:t>
-      </w:r>
-      <w:proofErr w:type="spellEnd"/>
+        <w:t xml:space="preserve"> a Microsoft PowerApps</w:t>
+      </w:r>
       <w:r>
         <w:rPr>
           <w:rFonts w:ascii="Times New Roman" w:eastAsia="Times New Roman" w:hAnsi="Times New Roman" w:cs="Times New Roman"/>
@@ -630,43 +576,7 @@
           <w:sz w:val="24"/>
           <w:szCs w:val="24"/>
         </w:rPr>
-        <w:t xml:space="preserve">Fulfilled IT-related tasks like wiring data cables, prepping network sites, updating &amp; refreshing software </w:t>
-      </w:r>
-      <w:proofErr w:type="spellStart"/>
-      <w:r>
-        <w:rPr>
-          <w:rFonts w:ascii="Times New Roman" w:eastAsia="Times New Roman" w:hAnsi="Times New Roman" w:cs="Times New Roman"/>
-          <w:sz w:val="24"/>
-          <w:szCs w:val="24"/>
-        </w:rPr>
-        <w:t>en</w:t>
-      </w:r>
-      <w:proofErr w:type="spellEnd"/>
-      <w:r>
-        <w:rPr>
-          <w:rFonts w:ascii="Times New Roman" w:eastAsia="Times New Roman" w:hAnsi="Times New Roman" w:cs="Times New Roman"/>
-          <w:sz w:val="24"/>
-          <w:szCs w:val="24"/>
-        </w:rPr>
-        <w:t xml:space="preserve"> masse, repairing computers, and using </w:t>
-      </w:r>
-      <w:proofErr w:type="spellStart"/>
-      <w:r>
-        <w:rPr>
-          <w:rFonts w:ascii="Times New Roman" w:eastAsia="Times New Roman" w:hAnsi="Times New Roman" w:cs="Times New Roman"/>
-          <w:sz w:val="24"/>
-          <w:szCs w:val="24"/>
-        </w:rPr>
-        <w:t>Spiceworks</w:t>
-      </w:r>
-      <w:proofErr w:type="spellEnd"/>
-      <w:r>
-        <w:rPr>
-          <w:rFonts w:ascii="Times New Roman" w:eastAsia="Times New Roman" w:hAnsi="Times New Roman" w:cs="Times New Roman"/>
-          <w:sz w:val="24"/>
-          <w:szCs w:val="24"/>
-        </w:rPr>
-        <w:t>’ ticketing system.</w:t>
+        <w:t>Fulfilled IT-related tasks like wiring data cables, prepping network sites, updating &amp; refreshing software en masse, repairing computers, and using Spiceworks’ ticketing system.</w:t>
       </w:r>
     </w:p>
     <w:p>
@@ -1051,23 +961,13 @@
           <w:szCs w:val="24"/>
         </w:rPr>
       </w:pPr>
-      <w:proofErr w:type="spellStart"/>
-      <w:r>
-        <w:rPr>
-          <w:rFonts w:ascii="Times New Roman" w:eastAsia="Times New Roman" w:hAnsi="Times New Roman" w:cs="Times New Roman"/>
-          <w:sz w:val="24"/>
-          <w:szCs w:val="24"/>
-        </w:rPr>
-        <w:t>Chemeketa</w:t>
-      </w:r>
-      <w:proofErr w:type="spellEnd"/>
-      <w:r>
-        <w:rPr>
-          <w:rFonts w:ascii="Times New Roman" w:eastAsia="Times New Roman" w:hAnsi="Times New Roman" w:cs="Times New Roman"/>
-          <w:sz w:val="24"/>
-          <w:szCs w:val="24"/>
-        </w:rPr>
-        <w:t xml:space="preserve"> Community College - Salem, OR       </w:t>
+      <w:r>
+        <w:rPr>
+          <w:rFonts w:ascii="Times New Roman" w:eastAsia="Times New Roman" w:hAnsi="Times New Roman" w:cs="Times New Roman"/>
+          <w:sz w:val="24"/>
+          <w:szCs w:val="24"/>
+        </w:rPr>
+        <w:t xml:space="preserve">Chemeketa Community College - Salem, OR       </w:t>
       </w:r>
       <w:r>
         <w:rPr>
@@ -1275,43 +1175,7 @@
           <w:sz w:val="24"/>
           <w:szCs w:val="24"/>
         </w:rPr>
-        <w:t xml:space="preserve">Docker, </w:t>
-      </w:r>
-      <w:proofErr w:type="spellStart"/>
-      <w:r>
-        <w:rPr>
-          <w:rFonts w:ascii="Times New Roman" w:eastAsia="Times New Roman" w:hAnsi="Times New Roman" w:cs="Times New Roman"/>
-          <w:sz w:val="24"/>
-          <w:szCs w:val="24"/>
-        </w:rPr>
-        <w:t>Okta</w:t>
-      </w:r>
-      <w:proofErr w:type="spellEnd"/>
-      <w:r>
-        <w:rPr>
-          <w:rFonts w:ascii="Times New Roman" w:eastAsia="Times New Roman" w:hAnsi="Times New Roman" w:cs="Times New Roman"/>
-          <w:sz w:val="24"/>
-          <w:szCs w:val="24"/>
-        </w:rPr>
-        <w:t xml:space="preserve"> </w:t>
-      </w:r>
-      <w:proofErr w:type="spellStart"/>
-      <w:r>
-        <w:rPr>
-          <w:rFonts w:ascii="Times New Roman" w:eastAsia="Times New Roman" w:hAnsi="Times New Roman" w:cs="Times New Roman"/>
-          <w:sz w:val="24"/>
-          <w:szCs w:val="24"/>
-        </w:rPr>
-        <w:t>PowerApps</w:t>
-      </w:r>
-      <w:proofErr w:type="spellEnd"/>
-      <w:r>
-        <w:rPr>
-          <w:rFonts w:ascii="Times New Roman" w:eastAsia="Times New Roman" w:hAnsi="Times New Roman" w:cs="Times New Roman"/>
-          <w:sz w:val="24"/>
-          <w:szCs w:val="24"/>
-        </w:rPr>
-        <w:t>, OAuth, REST, CORE, Bootstrap,</w:t>
+        <w:t>Docker, Okta PowerApps, OAuth, REST, CORE, Bootstrap,</w:t>
       </w:r>
       <w:r>
         <w:rPr>
@@ -1337,7 +1201,6 @@
         </w:rPr>
         <w:t xml:space="preserve">and </w:t>
       </w:r>
-      <w:proofErr w:type="spellStart"/>
       <w:r>
         <w:rPr>
           <w:rFonts w:ascii="Times New Roman" w:eastAsia="Times New Roman" w:hAnsi="Times New Roman" w:cs="Times New Roman"/>
@@ -1346,7 +1209,6 @@
         </w:rPr>
         <w:t>JavaSwing</w:t>
       </w:r>
-      <w:proofErr w:type="spellEnd"/>
       <w:r>
         <w:rPr>
           <w:rFonts w:ascii="Times New Roman" w:eastAsia="Times New Roman" w:hAnsi="Times New Roman" w:cs="Times New Roman"/>
@@ -1355,11 +1217,14 @@
         </w:rPr>
         <w:t>.</w:t>
       </w:r>
-      <w:bookmarkStart w:id="0" w:name="_GoBack"/>
-      <w:bookmarkEnd w:id="0"/>
     </w:p>
     <w:sectPr>
-      <w:headerReference w:type="default" r:id="rId19"/>
+      <w:headerReference w:type="even" r:id="rId19"/>
+      <w:headerReference w:type="default" r:id="rId20"/>
+      <w:footerReference w:type="even" r:id="rId21"/>
+      <w:footerReference w:type="default" r:id="rId22"/>
+      <w:headerReference w:type="first" r:id="rId23"/>
+      <w:footerReference w:type="first" r:id="rId24"/>
       <w:type w:val="continuous"/>
       <w:pgSz w:w="12240" w:h="15840"/>
       <w:pgMar w:top="1440" w:right="1440" w:bottom="1152" w:left="1440" w:header="720" w:footer="274" w:gutter="0"/>
@@ -1394,6 +1259,36 @@
 </w:endnotes>
 </file>
 
+<file path=word/footer1.xml><?xml version="1.0" encoding="utf-8"?>
+<w:ftr xmlns:wpc="http://schemas.microsoft.com/office/word/2010/wordprocessingCanvas" xmlns:cx="http://schemas.microsoft.com/office/drawing/2014/chartex" xmlns:mc="http://schemas.openxmlformats.org/markup-compatibility/2006" xmlns:o="urn:schemas-microsoft-com:office:office" xmlns:r="http://schemas.openxmlformats.org/officeDocument/2006/relationships" xmlns:m="http://schemas.openxmlformats.org/officeDocument/2006/math" xmlns:v="urn:schemas-microsoft-com:vml" xmlns:wp14="http://schemas.microsoft.com/office/word/2010/wordprocessingDrawing" xmlns:wp="http://schemas.openxmlformats.org/drawingml/2006/wordprocessingDrawing" xmlns:w10="urn:schemas-microsoft-com:office:word" xmlns:w="http://schemas.openxmlformats.org/wordprocessingml/2006/main" xmlns:w14="http://schemas.microsoft.com/office/word/2010/wordml" xmlns:w15="http://schemas.microsoft.com/office/word/2012/wordml" xmlns:w16se="http://schemas.microsoft.com/office/word/2015/wordml/symex" xmlns:wpg="http://schemas.microsoft.com/office/word/2010/wordprocessingGroup" xmlns:wpi="http://schemas.microsoft.com/office/word/2010/wordprocessingInk" xmlns:wne="http://schemas.microsoft.com/office/word/2006/wordml" xmlns:wps="http://schemas.microsoft.com/office/word/2010/wordprocessingShape" mc:Ignorable="w14 w15 w16se wp14">
+  <w:p>
+    <w:pPr>
+      <w:pStyle w:val="Footer"/>
+    </w:pPr>
+  </w:p>
+</w:ftr>
+</file>
+
+<file path=word/footer2.xml><?xml version="1.0" encoding="utf-8"?>
+<w:ftr xmlns:wpc="http://schemas.microsoft.com/office/word/2010/wordprocessingCanvas" xmlns:cx="http://schemas.microsoft.com/office/drawing/2014/chartex" xmlns:mc="http://schemas.openxmlformats.org/markup-compatibility/2006" xmlns:o="urn:schemas-microsoft-com:office:office" xmlns:r="http://schemas.openxmlformats.org/officeDocument/2006/relationships" xmlns:m="http://schemas.openxmlformats.org/officeDocument/2006/math" xmlns:v="urn:schemas-microsoft-com:vml" xmlns:wp14="http://schemas.microsoft.com/office/word/2010/wordprocessingDrawing" xmlns:wp="http://schemas.openxmlformats.org/drawingml/2006/wordprocessingDrawing" xmlns:w10="urn:schemas-microsoft-com:office:word" xmlns:w="http://schemas.openxmlformats.org/wordprocessingml/2006/main" xmlns:w14="http://schemas.microsoft.com/office/word/2010/wordml" xmlns:w15="http://schemas.microsoft.com/office/word/2012/wordml" xmlns:w16se="http://schemas.microsoft.com/office/word/2015/wordml/symex" xmlns:wpg="http://schemas.microsoft.com/office/word/2010/wordprocessingGroup" xmlns:wpi="http://schemas.microsoft.com/office/word/2010/wordprocessingInk" xmlns:wne="http://schemas.microsoft.com/office/word/2006/wordml" xmlns:wps="http://schemas.microsoft.com/office/word/2010/wordprocessingShape" mc:Ignorable="w14 w15 w16se wp14">
+  <w:p>
+    <w:pPr>
+      <w:pStyle w:val="Footer"/>
+    </w:pPr>
+  </w:p>
+</w:ftr>
+</file>
+
+<file path=word/footer3.xml><?xml version="1.0" encoding="utf-8"?>
+<w:ftr xmlns:wpc="http://schemas.microsoft.com/office/word/2010/wordprocessingCanvas" xmlns:cx="http://schemas.microsoft.com/office/drawing/2014/chartex" xmlns:mc="http://schemas.openxmlformats.org/markup-compatibility/2006" xmlns:o="urn:schemas-microsoft-com:office:office" xmlns:r="http://schemas.openxmlformats.org/officeDocument/2006/relationships" xmlns:m="http://schemas.openxmlformats.org/officeDocument/2006/math" xmlns:v="urn:schemas-microsoft-com:vml" xmlns:wp14="http://schemas.microsoft.com/office/word/2010/wordprocessingDrawing" xmlns:wp="http://schemas.openxmlformats.org/drawingml/2006/wordprocessingDrawing" xmlns:w10="urn:schemas-microsoft-com:office:word" xmlns:w="http://schemas.openxmlformats.org/wordprocessingml/2006/main" xmlns:w14="http://schemas.microsoft.com/office/word/2010/wordml" xmlns:w15="http://schemas.microsoft.com/office/word/2012/wordml" xmlns:w16se="http://schemas.microsoft.com/office/word/2015/wordml/symex" xmlns:wpg="http://schemas.microsoft.com/office/word/2010/wordprocessingGroup" xmlns:wpi="http://schemas.microsoft.com/office/word/2010/wordprocessingInk" xmlns:wne="http://schemas.microsoft.com/office/word/2006/wordml" xmlns:wps="http://schemas.microsoft.com/office/word/2010/wordprocessingShape" mc:Ignorable="w14 w15 w16se wp14">
+  <w:p>
+    <w:pPr>
+      <w:pStyle w:val="Footer"/>
+    </w:pPr>
+  </w:p>
+</w:ftr>
+</file>
+
 <file path=word/footnotes.xml><?xml version="1.0" encoding="utf-8"?>
 <w:footnotes xmlns:wpc="http://schemas.microsoft.com/office/word/2010/wordprocessingCanvas" xmlns:cx="http://schemas.microsoft.com/office/drawing/2014/chartex" xmlns:mc="http://schemas.openxmlformats.org/markup-compatibility/2006" xmlns:o="urn:schemas-microsoft-com:office:office" xmlns:r="http://schemas.openxmlformats.org/officeDocument/2006/relationships" xmlns:m="http://schemas.openxmlformats.org/officeDocument/2006/math" xmlns:v="urn:schemas-microsoft-com:vml" xmlns:wp14="http://schemas.microsoft.com/office/word/2010/wordprocessingDrawing" xmlns:wp="http://schemas.openxmlformats.org/drawingml/2006/wordprocessingDrawing" xmlns:w10="urn:schemas-microsoft-com:office:word" xmlns:w="http://schemas.openxmlformats.org/wordprocessingml/2006/main" xmlns:w14="http://schemas.microsoft.com/office/word/2010/wordml" xmlns:w15="http://schemas.microsoft.com/office/word/2012/wordml" xmlns:w16se="http://schemas.microsoft.com/office/word/2015/wordml/symex" xmlns:wpg="http://schemas.microsoft.com/office/word/2010/wordprocessingGroup" xmlns:wpi="http://schemas.microsoft.com/office/word/2010/wordprocessingInk" xmlns:wne="http://schemas.microsoft.com/office/word/2006/wordml" xmlns:wps="http://schemas.microsoft.com/office/word/2010/wordprocessingShape" mc:Ignorable="w14 w15 w16se wp14">
   <w:footnote w:type="separator" w:id="-1">
@@ -1423,6 +1318,16 @@
 <w:hdr xmlns:wpc="http://schemas.microsoft.com/office/word/2010/wordprocessingCanvas" xmlns:cx="http://schemas.microsoft.com/office/drawing/2014/chartex" xmlns:mc="http://schemas.openxmlformats.org/markup-compatibility/2006" xmlns:o="urn:schemas-microsoft-com:office:office" xmlns:r="http://schemas.openxmlformats.org/officeDocument/2006/relationships" xmlns:m="http://schemas.openxmlformats.org/officeDocument/2006/math" xmlns:v="urn:schemas-microsoft-com:vml" xmlns:wp14="http://schemas.microsoft.com/office/word/2010/wordprocessingDrawing" xmlns:wp="http://schemas.openxmlformats.org/drawingml/2006/wordprocessingDrawing" xmlns:w10="urn:schemas-microsoft-com:office:word" xmlns:w="http://schemas.openxmlformats.org/wordprocessingml/2006/main" xmlns:w14="http://schemas.microsoft.com/office/word/2010/wordml" xmlns:w15="http://schemas.microsoft.com/office/word/2012/wordml" xmlns:w16se="http://schemas.microsoft.com/office/word/2015/wordml/symex" xmlns:wpg="http://schemas.microsoft.com/office/word/2010/wordprocessingGroup" xmlns:wpi="http://schemas.microsoft.com/office/word/2010/wordprocessingInk" xmlns:wne="http://schemas.microsoft.com/office/word/2006/wordml" xmlns:wps="http://schemas.microsoft.com/office/word/2010/wordprocessingShape" mc:Ignorable="w14 w15 w16se wp14">
   <w:p>
     <w:pPr>
+      <w:pStyle w:val="Header"/>
+    </w:pPr>
+  </w:p>
+</w:hdr>
+</file>
+
+<file path=word/header2.xml><?xml version="1.0" encoding="utf-8"?>
+<w:hdr xmlns:wpc="http://schemas.microsoft.com/office/word/2010/wordprocessingCanvas" xmlns:cx="http://schemas.microsoft.com/office/drawing/2014/chartex" xmlns:mc="http://schemas.openxmlformats.org/markup-compatibility/2006" xmlns:o="urn:schemas-microsoft-com:office:office" xmlns:r="http://schemas.openxmlformats.org/officeDocument/2006/relationships" xmlns:m="http://schemas.openxmlformats.org/officeDocument/2006/math" xmlns:v="urn:schemas-microsoft-com:vml" xmlns:wp14="http://schemas.microsoft.com/office/word/2010/wordprocessingDrawing" xmlns:wp="http://schemas.openxmlformats.org/drawingml/2006/wordprocessingDrawing" xmlns:w10="urn:schemas-microsoft-com:office:word" xmlns:w="http://schemas.openxmlformats.org/wordprocessingml/2006/main" xmlns:w14="http://schemas.microsoft.com/office/word/2010/wordml" xmlns:w15="http://schemas.microsoft.com/office/word/2012/wordml" xmlns:w16se="http://schemas.microsoft.com/office/word/2015/wordml/symex" xmlns:wpg="http://schemas.microsoft.com/office/word/2010/wordprocessingGroup" xmlns:wpi="http://schemas.microsoft.com/office/word/2010/wordprocessingInk" xmlns:wne="http://schemas.microsoft.com/office/word/2006/wordml" xmlns:wps="http://schemas.microsoft.com/office/word/2010/wordprocessingShape" mc:Ignorable="w14 w15 w16se wp14">
+  <w:p>
+    <w:pPr>
       <w:spacing w:after="0" w:line="276" w:lineRule="auto"/>
       <w:ind w:hanging="360"/>
       <w:jc w:val="both"/>
@@ -1442,20 +1347,8 @@
         <w:sz w:val="30"/>
         <w:szCs w:val="30"/>
       </w:rPr>
-      <w:t xml:space="preserve">Maksim </w:t>
+      <w:t>Maksim Stoyanov</w:t>
     </w:r>
-    <w:proofErr w:type="spellStart"/>
-    <w:r>
-      <w:rPr>
-        <w:rFonts w:ascii="Times New Roman" w:eastAsia="Times New Roman" w:hAnsi="Times New Roman" w:cs="Times New Roman"/>
-        <w:b/>
-        <w:color w:val="002060"/>
-        <w:sz w:val="30"/>
-        <w:szCs w:val="30"/>
-      </w:rPr>
-      <w:t>Stoyanov</w:t>
-    </w:r>
-    <w:proofErr w:type="spellEnd"/>
     <w:r>
       <w:rPr>
         <w:rFonts w:ascii="Times New Roman" w:eastAsia="Times New Roman" w:hAnsi="Times New Roman" w:cs="Times New Roman"/>
@@ -1528,14 +1421,7 @@
         <w:rFonts w:ascii="Courier New" w:eastAsia="Courier New" w:hAnsi="Courier New" w:cs="Courier New"/>
         <w:b/>
       </w:rPr>
-      <w:t xml:space="preserve">  </w:t>
-    </w:r>
-    <w:r>
-      <w:rPr>
-        <w:rFonts w:ascii="Courier New" w:eastAsia="Courier New" w:hAnsi="Courier New" w:cs="Courier New"/>
-        <w:b/>
-      </w:rPr>
-      <w:t>//</w:t>
+      <w:t xml:space="preserve">  //</w:t>
     </w:r>
     <w:hyperlink r:id="rId2">
       <w:r>
@@ -1545,36 +1431,7 @@
           <w:color w:val="1155CC"/>
           <w:u w:val="single"/>
         </w:rPr>
-        <w:t>linkedin.com/in/</w:t>
-      </w:r>
-      <w:proofErr w:type="spellStart"/>
-      <w:r>
-        <w:rPr>
-          <w:rFonts w:ascii="Courier New" w:eastAsia="Courier New" w:hAnsi="Courier New" w:cs="Courier New"/>
-          <w:b/>
-          <w:color w:val="1155CC"/>
-          <w:u w:val="single"/>
-        </w:rPr>
-        <w:t>Stoyanov</w:t>
-      </w:r>
-      <w:proofErr w:type="spellEnd"/>
-      <w:r>
-        <w:rPr>
-          <w:rFonts w:ascii="Courier New" w:eastAsia="Courier New" w:hAnsi="Courier New" w:cs="Courier New"/>
-          <w:b/>
-          <w:color w:val="1155CC"/>
-          <w:u w:val="single"/>
-        </w:rPr>
-        <w:t>-M</w:t>
-      </w:r>
-      <w:r>
-        <w:rPr>
-          <w:rFonts w:ascii="Courier New" w:eastAsia="Courier New" w:hAnsi="Courier New" w:cs="Courier New"/>
-          <w:b/>
-          <w:color w:val="1155CC"/>
-          <w:u w:val="single"/>
-        </w:rPr>
-        <w:t>aksim</w:t>
+        <w:t>linkedin.com/in/Stoyanov-Maksim</w:t>
       </w:r>
     </w:hyperlink>
     <w:r>
@@ -1604,19 +1461,14 @@
       </w:rPr>
       <w:t xml:space="preserve">San Clemente, </w:t>
     </w:r>
+    <w:bookmarkStart w:id="0" w:name="_GoBack"/>
+    <w:bookmarkEnd w:id="0"/>
     <w:r>
       <w:rPr>
         <w:rFonts w:ascii="Courier New" w:eastAsia="Courier New" w:hAnsi="Courier New" w:cs="Courier New"/>
         <w:b/>
       </w:rPr>
-      <w:t xml:space="preserve">92672 </w:t>
-    </w:r>
-    <w:r>
-      <w:rPr>
-        <w:rFonts w:ascii="Courier New" w:eastAsia="Courier New" w:hAnsi="Courier New" w:cs="Courier New"/>
-        <w:b/>
-      </w:rPr>
-      <w:t xml:space="preserve">CA. </w:t>
+      <w:t xml:space="preserve">92672 CA. </w:t>
     </w:r>
     <w:r>
       <w:rPr>
@@ -1667,6 +1519,16 @@
         <w:t>Stoyanov59@ProtonMail.com</w:t>
       </w:r>
     </w:hyperlink>
+  </w:p>
+</w:hdr>
+</file>
+
+<file path=word/header3.xml><?xml version="1.0" encoding="utf-8"?>
+<w:hdr xmlns:wpc="http://schemas.microsoft.com/office/word/2010/wordprocessingCanvas" xmlns:cx="http://schemas.microsoft.com/office/drawing/2014/chartex" xmlns:mc="http://schemas.openxmlformats.org/markup-compatibility/2006" xmlns:o="urn:schemas-microsoft-com:office:office" xmlns:r="http://schemas.openxmlformats.org/officeDocument/2006/relationships" xmlns:m="http://schemas.openxmlformats.org/officeDocument/2006/math" xmlns:v="urn:schemas-microsoft-com:vml" xmlns:wp14="http://schemas.microsoft.com/office/word/2010/wordprocessingDrawing" xmlns:wp="http://schemas.openxmlformats.org/drawingml/2006/wordprocessingDrawing" xmlns:w10="urn:schemas-microsoft-com:office:word" xmlns:w="http://schemas.openxmlformats.org/wordprocessingml/2006/main" xmlns:w14="http://schemas.microsoft.com/office/word/2010/wordml" xmlns:w15="http://schemas.microsoft.com/office/word/2012/wordml" xmlns:w16se="http://schemas.microsoft.com/office/word/2015/wordml/symex" xmlns:wpg="http://schemas.microsoft.com/office/word/2010/wordprocessingGroup" xmlns:wpi="http://schemas.microsoft.com/office/word/2010/wordprocessingInk" xmlns:wne="http://schemas.microsoft.com/office/word/2006/wordml" xmlns:wps="http://schemas.microsoft.com/office/word/2010/wordprocessingShape" mc:Ignorable="w14 w15 w16se wp14">
+  <w:p>
+    <w:pPr>
+      <w:pStyle w:val="Header"/>
+    </w:pPr>
   </w:p>
 </w:hdr>
 </file>
@@ -3323,7 +3185,7 @@
 </file>
 
 <file path=customXml/itemProps1.xml><?xml version="1.0" encoding="utf-8"?>
-<ds:datastoreItem xmlns:ds="http://schemas.openxmlformats.org/officeDocument/2006/customXml" ds:itemID="{D25B4ACE-DBBA-4374-A948-F3492B5CDA8B}">
+<ds:datastoreItem xmlns:ds="http://schemas.openxmlformats.org/officeDocument/2006/customXml" ds:itemID="{4043F89D-B363-4A31-9808-8BB50CBFA762}">
   <ds:schemaRefs>
     <ds:schemaRef ds:uri="http://schemas.openxmlformats.org/officeDocument/2006/bibliography"/>
   </ds:schemaRefs>

</xml_diff>